<commit_message>
went directly through the wall...
</commit_message>
<xml_diff>
--- a/tochange.docx
+++ b/tochange.docx
@@ -9,6 +9,7 @@
           <w:szCs w:val="40"/>
         </w:rPr>
       </w:pPr>
+      <w:proofErr w:type="gramStart"/>
       <w:r>
         <w:rPr>
           <w:sz w:val="40"/>
@@ -25,6 +26,7 @@
         </w:rPr>
         <w:t>TMR</w:t>
       </w:r>
+      <w:proofErr w:type="gramEnd"/>
       <w:r>
         <w:rPr>
           <w:sz w:val="40"/>
@@ -38,95 +40,51 @@
         <w:rPr>
           <w:rFonts w:hint="eastAsia"/>
         </w:rPr>
-        <w:t>不爆炸</w:t>
-      </w:r>
-      <w:r>
-        <w:rPr>
-          <w:rFonts w:hint="eastAsia"/>
-        </w:rPr>
-        <w:t>?</w:t>
-      </w:r>
-      <w:r>
-        <w:rPr>
-          <w:rFonts w:hint="eastAsia"/>
-        </w:rPr>
-        <w:t>查看</w:t>
-      </w:r>
-      <w:r>
-        <w:rPr>
-          <w:rFonts w:hint="eastAsia"/>
-        </w:rPr>
-        <w:t>tankhealth</w:t>
-      </w:r>
-      <w:r>
-        <w:rPr>
-          <w:rFonts w:hint="eastAsia"/>
-        </w:rPr>
-        <w:t>里面的那几个</w:t>
-      </w:r>
-      <w:r>
-        <w:rPr>
-          <w:rFonts w:hint="eastAsia"/>
-        </w:rPr>
-        <w:t>f</w:t>
-      </w:r>
-      <w:r>
-        <w:t>unction</w:t>
-      </w:r>
-    </w:p>
-    <w:p>
-      <w:r>
-        <w:t>Tankshooting</w:t>
-      </w:r>
-      <w:r>
-        <w:rPr>
-          <w:rFonts w:hint="eastAsia"/>
-        </w:rPr>
-        <w:t>里面</w:t>
-      </w:r>
-      <w:r>
-        <w:rPr>
-          <w:rFonts w:hint="eastAsia"/>
-        </w:rPr>
-        <w:t>input fire</w:t>
-      </w:r>
-      <w:r>
-        <w:t xml:space="preserve"> button </w:t>
-      </w:r>
-      <w:r>
-        <w:rPr>
-          <w:rFonts w:hint="eastAsia"/>
-        </w:rPr>
-        <w:t>改成一个</w:t>
-      </w:r>
-      <w:r>
-        <w:t>virtualbutton.</w:t>
-      </w:r>
-    </w:p>
-    <w:p>
-      <w:r>
-        <w:t xml:space="preserve">Tankshooting Fire and Update. </w:t>
-      </w:r>
-      <w:r>
-        <w:rPr>
-          <w:rFonts w:hint="eastAsia"/>
-        </w:rPr>
-        <w:t>最好在</w:t>
-      </w:r>
-      <w:r>
-        <w:rPr>
-          <w:rFonts w:hint="eastAsia"/>
-        </w:rPr>
-        <w:t>handler</w:t>
-      </w:r>
-      <w:r>
-        <w:rPr>
-          <w:rFonts w:hint="eastAsia"/>
-        </w:rPr>
-        <w:t>里面做。因为有可能发射激光剑呢。</w:t>
-      </w:r>
-    </w:p>
-    <w:p/>
+        <w:t>为啥穿墙？</w:t>
+      </w:r>
+    </w:p>
+    <w:p>
+      <w:r>
+        <w:rPr>
+          <w:rFonts w:hint="eastAsia"/>
+        </w:rPr>
+        <w:t>3</w:t>
+      </w:r>
+      <w:r>
+        <w:rPr>
+          <w:rFonts w:hint="eastAsia"/>
+        </w:rPr>
+        <w:t>个</w:t>
+      </w:r>
+      <w:r>
+        <w:rPr>
+          <w:rFonts w:hint="eastAsia"/>
+        </w:rPr>
+        <w:t xml:space="preserve">script </w:t>
+      </w:r>
+      <w:r>
+        <w:rPr>
+          <w:rFonts w:hint="eastAsia"/>
+        </w:rPr>
+        <w:t>里面都没有</w:t>
+      </w:r>
+      <w:r>
+        <w:rPr>
+          <w:rFonts w:hint="eastAsia"/>
+        </w:rPr>
+        <w:t>public variable.</w:t>
+      </w:r>
+      <w:r>
+        <w:rPr>
+          <w:rStyle w:val="a9"/>
+        </w:rPr>
+        <w:footnoteReference w:id="1"/>
+      </w:r>
+    </w:p>
+    <w:p>
+      <w:bookmarkStart w:id="0" w:name="_GoBack"/>
+      <w:bookmarkEnd w:id="0"/>
+    </w:p>
     <w:p/>
     <w:p>
       <w:r>
@@ -169,7 +127,7 @@
         <w:rPr>
           <w:rStyle w:val="a9"/>
         </w:rPr>
-        <w:footnoteReference w:id="1"/>
+        <w:footnoteReference w:id="2"/>
       </w:r>
     </w:p>
     <w:p>
@@ -180,8 +138,13 @@
           <w:szCs w:val="24"/>
         </w:rPr>
       </w:pPr>
-      <w:r>
-        <w:t xml:space="preserve">TankMovement </w:t>
+      <w:proofErr w:type="spellStart"/>
+      <w:r>
+        <w:t>TankMovement</w:t>
+      </w:r>
+      <w:proofErr w:type="spellEnd"/>
+      <w:r>
+        <w:t xml:space="preserve"> </w:t>
       </w:r>
       <w:r>
         <w:rPr>
@@ -193,8 +156,16 @@
         <w:rPr>
           <w:rFonts w:hint="eastAsia"/>
         </w:rPr>
-        <w:t xml:space="preserve"> TankHealth</w:t>
-      </w:r>
+        <w:t xml:space="preserve"> </w:t>
+      </w:r>
+      <w:proofErr w:type="spellStart"/>
+      <w:r>
+        <w:rPr>
+          <w:rFonts w:hint="eastAsia"/>
+        </w:rPr>
+        <w:t>TankHealth</w:t>
+      </w:r>
+      <w:proofErr w:type="spellEnd"/>
       <w:r>
         <w:rPr>
           <w:rFonts w:hint="eastAsia"/>
@@ -222,6 +193,7 @@
       <w:r>
         <w:t xml:space="preserve">WAKE + </w:t>
       </w:r>
+      <w:proofErr w:type="spellStart"/>
       <w:r>
         <w:rPr>
           <w:rFonts w:ascii="Consolas" w:eastAsia="Times New Roman" w:hAnsi="Consolas" w:cs="Times New Roman"/>
@@ -231,6 +203,7 @@
         </w:rPr>
         <w:t>SetDynamicObjectLibrary</w:t>
       </w:r>
+      <w:proofErr w:type="spellEnd"/>
       <w:r>
         <w:rPr>
           <w:rFonts w:ascii="Times New Roman" w:eastAsia="Times New Roman" w:hAnsi="Times New Roman" w:cs="Times New Roman"/>
@@ -244,8 +217,6 @@
       <w:r>
         <w:t xml:space="preserve">// </w:t>
       </w:r>
-      <w:bookmarkStart w:id="0" w:name="_GoBack"/>
-      <w:bookmarkEnd w:id="0"/>
       <w:r>
         <w:t>I</w:t>
       </w:r>
@@ -255,15 +226,23 @@
         </w:rPr>
         <w:t xml:space="preserve">n </w:t>
       </w:r>
-      <w:r>
-        <w:t>TankShooting:</w:t>
+      <w:proofErr w:type="spellStart"/>
+      <w:r>
+        <w:t>TankShooting</w:t>
+      </w:r>
+      <w:proofErr w:type="spellEnd"/>
+      <w:r>
+        <w:t>:</w:t>
       </w:r>
       <w:r>
         <w:t xml:space="preserve">  </w:t>
       </w:r>
+      <w:proofErr w:type="spellStart"/>
+      <w:proofErr w:type="gramStart"/>
       <w:r>
         <w:t>OnChangeTankByIndex</w:t>
       </w:r>
+      <w:proofErr w:type="spellEnd"/>
       <w:r>
         <w:t xml:space="preserve">  </w:t>
       </w:r>
@@ -273,6 +252,7 @@
         </w:rPr>
         <w:t>反弹弹的</w:t>
       </w:r>
+      <w:proofErr w:type="gramEnd"/>
       <w:r>
         <w:rPr>
           <w:rFonts w:hint="eastAsia"/>
@@ -284,6 +264,7 @@
       </w:r>
     </w:p>
     <w:p>
+      <w:proofErr w:type="spellStart"/>
       <w:r>
         <w:rPr>
           <w:rFonts w:hint="eastAsia"/>
@@ -293,6 +274,7 @@
       <w:r>
         <w:t>kDisplay</w:t>
       </w:r>
+      <w:proofErr w:type="spellEnd"/>
       <w:r>
         <w:rPr>
           <w:rFonts w:hint="eastAsia"/>
@@ -305,11 +287,19 @@
         </w:rPr>
         <w:t>的</w:t>
       </w:r>
-      <w:r>
-        <w:rPr>
-          <w:rFonts w:hint="eastAsia"/>
-        </w:rPr>
-        <w:t xml:space="preserve">riseturrent </w:t>
+      <w:proofErr w:type="spellStart"/>
+      <w:r>
+        <w:rPr>
+          <w:rFonts w:hint="eastAsia"/>
+        </w:rPr>
+        <w:t>riseturrent</w:t>
+      </w:r>
+      <w:proofErr w:type="spellEnd"/>
+      <w:r>
+        <w:rPr>
+          <w:rFonts w:hint="eastAsia"/>
+        </w:rPr>
+        <w:t xml:space="preserve"> </w:t>
       </w:r>
       <w:r>
         <w:rPr>
@@ -317,11 +307,19 @@
         </w:rPr>
         <w:t>和</w:t>
       </w:r>
-      <w:r>
-        <w:rPr>
-          <w:rFonts w:hint="eastAsia"/>
-        </w:rPr>
-        <w:t>downturrent.</w:t>
+      <w:proofErr w:type="spellStart"/>
+      <w:r>
+        <w:rPr>
+          <w:rFonts w:hint="eastAsia"/>
+        </w:rPr>
+        <w:t>downturrent</w:t>
+      </w:r>
+      <w:proofErr w:type="spellEnd"/>
+      <w:r>
+        <w:rPr>
+          <w:rFonts w:hint="eastAsia"/>
+        </w:rPr>
+        <w:t>.</w:t>
       </w:r>
     </w:p>
     <w:p>
@@ -334,8 +332,16 @@
         <w:rPr>
           <w:color w:val="FF0000"/>
         </w:rPr>
-        <w:t>Change Damage to 3 Vars</w:t>
-      </w:r>
+        <w:t xml:space="preserve">Change Damage to 3 </w:t>
+      </w:r>
+      <w:proofErr w:type="spellStart"/>
+      <w:r>
+        <w:rPr>
+          <w:color w:val="FF0000"/>
+        </w:rPr>
+        <w:t>Vars</w:t>
+      </w:r>
+      <w:proofErr w:type="spellEnd"/>
     </w:p>
     <w:p>
       <w:pPr>
@@ -343,12 +349,14 @@
           <w:color w:val="FF0000"/>
         </w:rPr>
       </w:pPr>
+      <w:proofErr w:type="spellStart"/>
       <w:r>
         <w:rPr>
           <w:color w:val="FF0000"/>
         </w:rPr>
         <w:t>DoAnimationChange</w:t>
       </w:r>
+      <w:proofErr w:type="spellEnd"/>
     </w:p>
     <w:p>
       <w:pPr>
@@ -368,7 +376,23 @@
           <w:rFonts w:hint="eastAsia"/>
           <w:color w:val="FF0000"/>
         </w:rPr>
-        <w:t>record DamageFromPlayer.</w:t>
+        <w:t xml:space="preserve">record </w:t>
+      </w:r>
+      <w:proofErr w:type="spellStart"/>
+      <w:r>
+        <w:rPr>
+          <w:rFonts w:hint="eastAsia"/>
+          <w:color w:val="FF0000"/>
+        </w:rPr>
+        <w:t>DamageFromPlayer</w:t>
+      </w:r>
+      <w:proofErr w:type="spellEnd"/>
+      <w:r>
+        <w:rPr>
+          <w:rFonts w:hint="eastAsia"/>
+          <w:color w:val="FF0000"/>
+        </w:rPr>
+        <w:t>.</w:t>
       </w:r>
     </w:p>
     <w:p>
@@ -385,6 +409,7 @@
         </w:rPr>
         <w:t>在</w:t>
       </w:r>
+      <w:proofErr w:type="spellStart"/>
       <w:r>
         <w:rPr>
           <w:rFonts w:hint="eastAsia"/>
@@ -392,7 +417,11 @@
         <w:t>T</w:t>
       </w:r>
       <w:r>
-        <w:t xml:space="preserve">ankShooting </w:t>
+        <w:t>ankShooting</w:t>
+      </w:r>
+      <w:proofErr w:type="spellEnd"/>
+      <w:r>
+        <w:t xml:space="preserve"> </w:t>
       </w:r>
       <w:r>
         <w:rPr>
@@ -404,11 +433,19 @@
         <w:rPr>
           <w:rFonts w:hint="eastAsia"/>
         </w:rPr>
-        <w:t xml:space="preserve"> ShellHandler</w:t>
-      </w:r>
-      <w:r>
         <w:t xml:space="preserve"> </w:t>
       </w:r>
+      <w:proofErr w:type="spellStart"/>
+      <w:r>
+        <w:rPr>
+          <w:rFonts w:hint="eastAsia"/>
+        </w:rPr>
+        <w:t>ShellHandler</w:t>
+      </w:r>
+      <w:proofErr w:type="spellEnd"/>
+      <w:r>
+        <w:t xml:space="preserve"> </w:t>
+      </w:r>
       <w:r>
         <w:rPr>
           <w:rFonts w:hint="eastAsia"/>
@@ -433,6 +470,7 @@
         </w:rPr>
         <w:t xml:space="preserve"> </w:t>
       </w:r>
+      <w:proofErr w:type="spellStart"/>
       <w:r>
         <w:rPr>
           <w:rFonts w:ascii="Consolas" w:eastAsia="Times New Roman" w:hAnsi="Consolas" w:cs="Times New Roman"/>
@@ -441,6 +479,7 @@
         </w:rPr>
         <w:t>RespawnedShellExploded</w:t>
       </w:r>
+      <w:proofErr w:type="spellEnd"/>
       <w:r>
         <w:rPr>
           <w:rFonts w:ascii="Times New Roman" w:eastAsia="Times New Roman" w:hAnsi="Times New Roman" w:cs="Times New Roman"/>
@@ -472,11 +511,47 @@
           <w:color w:val="FF0000"/>
         </w:rPr>
       </w:pPr>
-      <w:r>
-        <w:rPr>
-          <w:color w:val="FF0000"/>
-        </w:rPr>
-        <w:t>TankDamage in TankHealth can be also use to heal, right?</w:t>
+      <w:proofErr w:type="spellStart"/>
+      <w:r>
+        <w:rPr>
+          <w:color w:val="FF0000"/>
+        </w:rPr>
+        <w:t>TankDamage</w:t>
+      </w:r>
+      <w:proofErr w:type="spellEnd"/>
+      <w:r>
+        <w:rPr>
+          <w:color w:val="FF0000"/>
+        </w:rPr>
+        <w:t xml:space="preserve"> in </w:t>
+      </w:r>
+      <w:proofErr w:type="spellStart"/>
+      <w:r>
+        <w:rPr>
+          <w:color w:val="FF0000"/>
+        </w:rPr>
+        <w:t>TankHealth</w:t>
+      </w:r>
+      <w:proofErr w:type="spellEnd"/>
+      <w:r>
+        <w:rPr>
+          <w:color w:val="FF0000"/>
+        </w:rPr>
+        <w:t xml:space="preserve"> can be also </w:t>
+      </w:r>
+      <w:proofErr w:type="gramStart"/>
+      <w:r>
+        <w:rPr>
+          <w:color w:val="FF0000"/>
+        </w:rPr>
+        <w:t>use</w:t>
+      </w:r>
+      <w:proofErr w:type="gramEnd"/>
+      <w:r>
+        <w:rPr>
+          <w:color w:val="FF0000"/>
+        </w:rPr>
+        <w:t xml:space="preserve"> to heal, right?</w:t>
       </w:r>
     </w:p>
     <w:p>
@@ -492,6 +567,7 @@
         </w:rPr>
         <w:t>在</w:t>
       </w:r>
+      <w:proofErr w:type="spellStart"/>
       <w:r>
         <w:rPr>
           <w:rFonts w:hint="eastAsia"/>
@@ -499,6 +575,7 @@
         </w:rPr>
         <w:t>GameManager</w:t>
       </w:r>
+      <w:proofErr w:type="spellEnd"/>
       <w:r>
         <w:rPr>
           <w:rFonts w:hint="eastAsia"/>
@@ -554,6 +631,7 @@
         </w:rPr>
         <w:t>中的</w:t>
       </w:r>
+      <w:proofErr w:type="spellStart"/>
       <w:r>
         <w:rPr>
           <w:rFonts w:hint="eastAsia"/>
@@ -561,6 +639,7 @@
         </w:rPr>
         <w:t>alreadyrespawn</w:t>
       </w:r>
+      <w:proofErr w:type="spellEnd"/>
       <w:r>
         <w:rPr>
           <w:rFonts w:hint="eastAsia"/>
@@ -579,15 +658,36 @@
     <w:p>
       <w:pPr>
         <w:rPr>
-          <w:rFonts w:hint="eastAsia"/>
           <w:color w:val="FF0000"/>
         </w:rPr>
       </w:pPr>
-      <w:r>
-        <w:rPr>
-          <w:color w:val="FF0000"/>
-        </w:rPr>
-        <w:t xml:space="preserve">TankShooting, ShellHandler </w:t>
+      <w:proofErr w:type="spellStart"/>
+      <w:r>
+        <w:rPr>
+          <w:color w:val="FF0000"/>
+        </w:rPr>
+        <w:t>TankShooting</w:t>
+      </w:r>
+      <w:proofErr w:type="spellEnd"/>
+      <w:r>
+        <w:rPr>
+          <w:color w:val="FF0000"/>
+        </w:rPr>
+        <w:t xml:space="preserve">, </w:t>
+      </w:r>
+      <w:proofErr w:type="spellStart"/>
+      <w:r>
+        <w:rPr>
+          <w:color w:val="FF0000"/>
+        </w:rPr>
+        <w:t>ShellHandler</w:t>
+      </w:r>
+      <w:proofErr w:type="spellEnd"/>
+      <w:r>
+        <w:rPr>
+          <w:color w:val="FF0000"/>
+        </w:rPr>
+        <w:t xml:space="preserve"> </w:t>
       </w:r>
       <w:r>
         <w:rPr>
@@ -596,12 +696,14 @@
         </w:rPr>
         <w:t>里面的</w:t>
       </w:r>
+      <w:proofErr w:type="spellStart"/>
       <w:r>
         <w:rPr>
           <w:color w:val="FF0000"/>
         </w:rPr>
         <w:t>ExplosionId</w:t>
       </w:r>
+      <w:proofErr w:type="spellEnd"/>
       <w:r>
         <w:rPr>
           <w:rFonts w:hint="eastAsia"/>
@@ -612,8 +714,13 @@
     </w:p>
     <w:p/>
     <w:p>
-      <w:r>
-        <w:t xml:space="preserve">Shellhandler </w:t>
+      <w:proofErr w:type="spellStart"/>
+      <w:r>
+        <w:t>Shellhandler</w:t>
+      </w:r>
+      <w:proofErr w:type="spellEnd"/>
+      <w:r>
+        <w:t xml:space="preserve"> </w:t>
       </w:r>
       <w:r>
         <w:rPr>
@@ -637,13 +744,23 @@
     <w:p/>
     <w:p>
       <w:r>
-        <w:t>particle system is used in shellhandlers.</w:t>
-      </w:r>
-    </w:p>
-    <w:p>
+        <w:t xml:space="preserve">particle system is used in </w:t>
+      </w:r>
+      <w:proofErr w:type="spellStart"/>
+      <w:r>
+        <w:t>shellhandlers</w:t>
+      </w:r>
+      <w:proofErr w:type="spellEnd"/>
+      <w:r>
+        <w:t>.</w:t>
+      </w:r>
+    </w:p>
+    <w:p>
+      <w:proofErr w:type="spellStart"/>
       <w:r>
         <w:t>Shellhandler</w:t>
       </w:r>
+      <w:proofErr w:type="spellEnd"/>
       <w:r>
         <w:rPr>
           <w:rFonts w:hint="eastAsia"/>
@@ -662,12 +779,14 @@
         </w:rPr>
         <w:t>都</w:t>
       </w:r>
+      <w:proofErr w:type="spellStart"/>
       <w:r>
         <w:rPr>
           <w:rFonts w:hint="eastAsia"/>
         </w:rPr>
         <w:t>init</w:t>
       </w:r>
+      <w:proofErr w:type="spellEnd"/>
       <w:r>
         <w:rPr>
           <w:rFonts w:hint="eastAsia"/>
@@ -676,8 +795,13 @@
       </w:r>
     </w:p>
     <w:p>
-      <w:r>
-        <w:t>SetHealthAndShieldUI ();</w:t>
+      <w:proofErr w:type="spellStart"/>
+      <w:r>
+        <w:t>SetHealthAndShieldUI</w:t>
+      </w:r>
+      <w:proofErr w:type="spellEnd"/>
+      <w:r>
+        <w:t xml:space="preserve"> ();</w:t>
       </w:r>
     </w:p>
     <w:p>
@@ -693,12 +817,14 @@
         </w:rPr>
         <w:t>在</w:t>
       </w:r>
+      <w:proofErr w:type="spellStart"/>
       <w:r>
         <w:rPr>
           <w:rFonts w:hint="eastAsia"/>
         </w:rPr>
         <w:t>tankmanager</w:t>
       </w:r>
+      <w:proofErr w:type="spellEnd"/>
       <w:r>
         <w:rPr>
           <w:rFonts w:hint="eastAsia"/>
@@ -708,28 +834,67 @@
     </w:p>
     <w:p>
       <w:r>
+        <w:t xml:space="preserve">private void </w:t>
+      </w:r>
+      <w:proofErr w:type="spellStart"/>
+      <w:proofErr w:type="gramStart"/>
+      <w:r>
+        <w:t>SetTankActive</w:t>
+      </w:r>
+      <w:proofErr w:type="spellEnd"/>
+      <w:r>
+        <w:t>(</w:t>
+      </w:r>
+      <w:proofErr w:type="gramEnd"/>
+      <w:r>
+        <w:t xml:space="preserve">bool active) in </w:t>
+      </w:r>
+      <w:proofErr w:type="spellStart"/>
+      <w:r>
+        <w:t>TankHealth</w:t>
+      </w:r>
+      <w:proofErr w:type="spellEnd"/>
+      <w:r>
+        <w:t xml:space="preserve"> not finished yet. need to </w:t>
+      </w:r>
+      <w:proofErr w:type="spellStart"/>
+      <w:r>
+        <w:t>colaborate</w:t>
+      </w:r>
+      <w:proofErr w:type="spellEnd"/>
+      <w:r>
+        <w:t xml:space="preserve"> with tank manager.</w:t>
+      </w:r>
+    </w:p>
+    <w:p>
+      <w:proofErr w:type="spellStart"/>
+      <w:r>
+        <w:rPr>
+          <w:rFonts w:hint="eastAsia"/>
+        </w:rPr>
         <w:lastRenderedPageBreak/>
-        <w:t>private void SetTankActive(bool active) in TankHealth not finished yet. need to colaborate with tank manager.</w:t>
-      </w:r>
-    </w:p>
-    <w:p>
-      <w:r>
-        <w:rPr>
-          <w:rFonts w:hint="eastAsia"/>
-        </w:rPr>
         <w:t>TankHealth</w:t>
       </w:r>
+      <w:proofErr w:type="spellEnd"/>
       <w:r>
         <w:rPr>
           <w:rFonts w:hint="eastAsia"/>
         </w:rPr>
         <w:t>里面好多东西都用到了</w:t>
       </w:r>
-      <w:r>
-        <w:rPr>
-          <w:rFonts w:hint="eastAsia"/>
-        </w:rPr>
-        <w:t>tankmanager...</w:t>
+      <w:proofErr w:type="spellStart"/>
+      <w:r>
+        <w:rPr>
+          <w:rFonts w:hint="eastAsia"/>
+        </w:rPr>
+        <w:t>tankmanager</w:t>
+      </w:r>
+      <w:proofErr w:type="spellEnd"/>
+      <w:r>
+        <w:rPr>
+          <w:rFonts w:hint="eastAsia"/>
+        </w:rPr>
+        <w:t>...</w:t>
       </w:r>
       <w:r>
         <w:rPr>
@@ -739,8 +904,13 @@
       </w:r>
     </w:p>
     <w:p>
-      <w:r>
-        <w:t>m_CurrentSpawnPoint.Decrement();</w:t>
+      <w:proofErr w:type="spellStart"/>
+      <w:r>
+        <w:t>m_CurrentSpawnPoint.Decrement</w:t>
+      </w:r>
+      <w:proofErr w:type="spellEnd"/>
+      <w:r>
+        <w:t>();</w:t>
       </w:r>
     </w:p>
     <w:p/>
@@ -781,12 +951,14 @@
         </w:rPr>
         <w:t>不是在</w:t>
       </w:r>
+      <w:proofErr w:type="spellStart"/>
       <w:r>
         <w:rPr>
           <w:rFonts w:hint="eastAsia"/>
         </w:rPr>
         <w:t>tankhealth</w:t>
       </w:r>
+      <w:proofErr w:type="spellEnd"/>
       <w:r>
         <w:rPr>
           <w:rFonts w:hint="eastAsia"/>
@@ -821,20 +993,30 @@
         <w:rPr>
           <w:rFonts w:hint="eastAsia"/>
         </w:rPr>
-        <w:t>Tanks!!!ref</w:t>
-      </w:r>
+        <w:t>Tanks!!</w:t>
+      </w:r>
+      <w:proofErr w:type="gramStart"/>
+      <w:r>
+        <w:rPr>
+          <w:rFonts w:hint="eastAsia"/>
+        </w:rPr>
+        <w:t>!ref</w:t>
+      </w:r>
+      <w:proofErr w:type="gramEnd"/>
       <w:r>
         <w:rPr>
           <w:rFonts w:hint="eastAsia"/>
         </w:rPr>
         <w:t>却是在</w:t>
       </w:r>
+      <w:proofErr w:type="spellStart"/>
       <w:r>
         <w:rPr>
           <w:rFonts w:hint="eastAsia"/>
         </w:rPr>
         <w:t>tankhealth</w:t>
       </w:r>
+      <w:proofErr w:type="spellEnd"/>
       <w:r>
         <w:rPr>
           <w:rFonts w:hint="eastAsia"/>
@@ -844,15 +1026,52 @@
     </w:p>
     <w:p/>
     <w:p>
-      <w:r>
-        <w:t>actually fillimage can be set to public as in Tanks!!! we can change it!!!</w:t>
-      </w:r>
-    </w:p>
-    <w:p/>
-    <w:p/>
-    <w:p>
-      <w:r>
-        <w:t>Attention: when importing completetank, we need to readd the joystick img.</w:t>
+      <w:proofErr w:type="gramStart"/>
+      <w:r>
+        <w:t>actually</w:t>
+      </w:r>
+      <w:proofErr w:type="gramEnd"/>
+      <w:r>
+        <w:t xml:space="preserve"> </w:t>
+      </w:r>
+      <w:proofErr w:type="spellStart"/>
+      <w:r>
+        <w:t>fillimage</w:t>
+      </w:r>
+      <w:proofErr w:type="spellEnd"/>
+      <w:r>
+        <w:t xml:space="preserve"> can be set to public as in Tanks!!! we can change it!!!</w:t>
+      </w:r>
+    </w:p>
+    <w:p/>
+    <w:p/>
+    <w:p>
+      <w:r>
+        <w:t xml:space="preserve">Attention: when importing </w:t>
+      </w:r>
+      <w:proofErr w:type="spellStart"/>
+      <w:r>
+        <w:t>completetank</w:t>
+      </w:r>
+      <w:proofErr w:type="spellEnd"/>
+      <w:r>
+        <w:t xml:space="preserve">, we need to </w:t>
+      </w:r>
+      <w:proofErr w:type="spellStart"/>
+      <w:r>
+        <w:t>readd</w:t>
+      </w:r>
+      <w:proofErr w:type="spellEnd"/>
+      <w:r>
+        <w:t xml:space="preserve"> the joystick </w:t>
+      </w:r>
+      <w:proofErr w:type="spellStart"/>
+      <w:r>
+        <w:t>img</w:t>
+      </w:r>
+      <w:proofErr w:type="spellEnd"/>
+      <w:r>
+        <w:t>.</w:t>
       </w:r>
     </w:p>
     <w:p>
@@ -861,19 +1080,42 @@
       </w:r>
     </w:p>
     <w:p>
+      <w:proofErr w:type="spellStart"/>
       <w:r>
         <w:t>completeTank</w:t>
       </w:r>
-    </w:p>
-    <w:p>
-      <w:r>
-        <w:t xml:space="preserve">  specific tanke name(original tank)(has a Box Collider)</w:t>
-      </w:r>
-    </w:p>
-    <w:p>
-      <w:r>
-        <w:t xml:space="preserve">    TankRenderer</w:t>
-      </w:r>
+      <w:proofErr w:type="spellEnd"/>
+    </w:p>
+    <w:p>
+      <w:r>
+        <w:t xml:space="preserve">  specific </w:t>
+      </w:r>
+      <w:proofErr w:type="spellStart"/>
+      <w:r>
+        <w:t>tanke</w:t>
+      </w:r>
+      <w:proofErr w:type="spellEnd"/>
+      <w:r>
+        <w:t xml:space="preserve"> </w:t>
+      </w:r>
+      <w:proofErr w:type="gramStart"/>
+      <w:r>
+        <w:t>name(</w:t>
+      </w:r>
+      <w:proofErr w:type="gramEnd"/>
+      <w:r>
+        <w:t>original tank)(has a Box Collider)</w:t>
+      </w:r>
+    </w:p>
+    <w:p>
+      <w:r>
+        <w:t xml:space="preserve">    </w:t>
+      </w:r>
+      <w:proofErr w:type="spellStart"/>
+      <w:r>
+        <w:t>TankRenderer</w:t>
+      </w:r>
+      <w:proofErr w:type="spellEnd"/>
     </w:p>
     <w:p>
       <w:r>
@@ -893,12 +1135,14 @@
           <w:color w:val="FF0000"/>
         </w:rPr>
       </w:pPr>
+      <w:proofErr w:type="spellStart"/>
       <w:r>
         <w:rPr>
           <w:color w:val="FF0000"/>
         </w:rPr>
         <w:t>TankLibrary</w:t>
       </w:r>
+      <w:proofErr w:type="spellEnd"/>
       <w:r>
         <w:rPr>
           <w:rFonts w:hint="eastAsia"/>
@@ -914,215 +1158,295 @@
         </w:rPr>
         <w:t>使用</w:t>
       </w:r>
+      <w:proofErr w:type="spellStart"/>
       <w:r>
         <w:rPr>
           <w:rFonts w:hint="eastAsia"/>
         </w:rPr>
         <w:t>FireRateMultiplier</w:t>
       </w:r>
-    </w:p>
-    <w:p/>
-    <w:p/>
-    <w:p/>
-    <w:p/>
-    <w:p/>
-    <w:p/>
-    <w:p/>
-    <w:p>
-      <w:r>
+      <w:proofErr w:type="spellEnd"/>
+    </w:p>
+    <w:p/>
+    <w:p/>
+    <w:p/>
+    <w:p/>
+    <w:p/>
+    <w:p/>
+    <w:p/>
+    <w:p>
+      <w:proofErr w:type="spellStart"/>
+      <w:proofErr w:type="gramStart"/>
+      <w:r>
+        <w:t>TODO:implement</w:t>
+      </w:r>
+      <w:proofErr w:type="spellEnd"/>
+      <w:proofErr w:type="gramEnd"/>
+      <w:r>
+        <w:t xml:space="preserve"> spawn manager.!~</w:t>
+      </w:r>
+    </w:p>
+    <w:p>
+      <w:r>
+        <w:rPr>
+          <w:rFonts w:hint="eastAsia"/>
+        </w:rPr>
+        <w:t>explosion</w:t>
+      </w:r>
+      <w:r>
+        <w:rPr>
+          <w:rFonts w:hint="eastAsia"/>
+        </w:rPr>
+        <w:t>又是一个大类。。。</w:t>
+      </w:r>
+    </w:p>
+    <w:p/>
+    <w:p>
+      <w:r>
+        <w:rPr>
+          <w:rFonts w:hint="eastAsia"/>
+        </w:rPr>
+        <w:t>记得删掉</w:t>
+      </w:r>
+      <w:r>
+        <w:rPr>
+          <w:rFonts w:hint="eastAsia"/>
+        </w:rPr>
+        <w:t>tank track particles</w:t>
+      </w:r>
+      <w:r>
+        <w:rPr>
+          <w:rFonts w:hint="eastAsia"/>
+        </w:rPr>
+        <w:t>。</w:t>
+      </w:r>
+      <w:r>
+        <w:rPr>
+          <w:rFonts w:hint="eastAsia"/>
+        </w:rPr>
+        <w:t xml:space="preserve"> </w:t>
+      </w:r>
+      <w:r>
+        <w:rPr>
+          <w:rFonts w:hint="eastAsia"/>
+        </w:rPr>
+        <w:t>主要在</w:t>
+      </w:r>
+      <w:proofErr w:type="spellStart"/>
+      <w:r>
+        <w:rPr>
+          <w:rFonts w:hint="eastAsia"/>
+        </w:rPr>
+        <w:t>tankdisplay</w:t>
+      </w:r>
+      <w:proofErr w:type="spellEnd"/>
+      <w:r>
+        <w:rPr>
+          <w:rFonts w:hint="eastAsia"/>
+        </w:rPr>
+        <w:t xml:space="preserve"> </w:t>
+      </w:r>
+      <w:r>
+        <w:rPr>
+          <w:rFonts w:hint="eastAsia"/>
+        </w:rPr>
+        <w:t>里面。</w:t>
+      </w:r>
+    </w:p>
+    <w:p/>
+    <w:p/>
+    <w:p/>
+    <w:p/>
+    <w:p/>
+    <w:p/>
+    <w:p/>
+    <w:p/>
+    <w:p/>
+    <w:p/>
+    <w:p>
+      <w:r>
+        <w:rPr>
+          <w:rFonts w:hint="eastAsia"/>
+        </w:rPr>
+        <w:t>道具和</w:t>
+      </w:r>
+      <w:r>
+        <w:rPr>
+          <w:rFonts w:hint="eastAsia"/>
+        </w:rPr>
+        <w:t>shell</w:t>
+      </w:r>
+      <w:r>
+        <w:rPr>
+          <w:rFonts w:hint="eastAsia"/>
+        </w:rPr>
+        <w:t>说明可以添加视频。</w:t>
+      </w:r>
+    </w:p>
+    <w:p/>
+    <w:p>
+      <w:proofErr w:type="spellStart"/>
+      <w:r>
+        <w:t>isServer</w:t>
+      </w:r>
+      <w:proofErr w:type="spellEnd"/>
+      <w:r>
+        <w:t xml:space="preserve"> -- </w:t>
+      </w:r>
+      <w:proofErr w:type="spellStart"/>
+      <w:r>
+        <w:t>TankHealth</w:t>
+      </w:r>
+      <w:proofErr w:type="spellEnd"/>
+    </w:p>
+    <w:p/>
+    <w:p/>
+    <w:p>
+      <w:r>
+        <w:rPr>
+          <w:rFonts w:hint="eastAsia"/>
+        </w:rPr>
+        <w:t>!!!!</w:t>
+      </w:r>
+      <w:r>
+        <w:rPr>
+          <w:rFonts w:hint="eastAsia"/>
+        </w:rPr>
+        <w:t>所有坦克出生的时候</w:t>
+      </w:r>
+      <w:r>
+        <w:rPr>
+          <w:rFonts w:hint="eastAsia"/>
+        </w:rPr>
+        <w:t xml:space="preserve"> </w:t>
+      </w:r>
+      <w:r>
+        <w:rPr>
+          <w:rFonts w:hint="eastAsia"/>
+        </w:rPr>
+        <w:t>蓝轴</w:t>
+      </w:r>
+      <w:r>
+        <w:rPr>
+          <w:rFonts w:hint="eastAsia"/>
+        </w:rPr>
+        <w:t>(z</w:t>
+      </w:r>
+      <w:proofErr w:type="gramStart"/>
+      <w:r>
+        <w:rPr>
+          <w:rFonts w:hint="eastAsia"/>
+        </w:rPr>
+        <w:t>轴</w:t>
+      </w:r>
+      <w:r>
+        <w:rPr>
+          <w:rFonts w:hint="eastAsia"/>
+        </w:rPr>
+        <w:t>)</w:t>
+      </w:r>
+      <w:r>
+        <w:rPr>
+          <w:rFonts w:hint="eastAsia"/>
+        </w:rPr>
+        <w:t>必须冲上</w:t>
+      </w:r>
+      <w:proofErr w:type="gramEnd"/>
+      <w:r>
+        <w:rPr>
+          <w:rFonts w:hint="eastAsia"/>
+        </w:rPr>
+        <w:t>！！！！</w:t>
+      </w:r>
+    </w:p>
+    <w:p/>
+    <w:p>
+      <w:r>
+        <w:rPr>
+          <w:rFonts w:hint="eastAsia"/>
+        </w:rPr>
+        <w:t>子弹穿墙是个很严重的问题啊。。。。。必须</w:t>
+      </w:r>
+      <w:proofErr w:type="gramStart"/>
+      <w:r>
+        <w:rPr>
+          <w:rFonts w:hint="eastAsia"/>
+        </w:rPr>
+        <w:t>把墙弄得</w:t>
+      </w:r>
+      <w:proofErr w:type="gramEnd"/>
+      <w:r>
+        <w:rPr>
+          <w:rFonts w:hint="eastAsia"/>
+        </w:rPr>
+        <w:t>厚一点！！！！！！！！！！！！！！！！！！！</w:t>
+      </w:r>
+    </w:p>
+    <w:p>
+      <w:r>
+        <w:t>1.</w:t>
+      </w:r>
+    </w:p>
+    <w:p>
+      <w:proofErr w:type="spellStart"/>
+      <w:r>
+        <w:t>CameraControl</w:t>
+      </w:r>
+      <w:proofErr w:type="spellEnd"/>
+    </w:p>
+    <w:p>
+      <w:r>
+        <w:t xml:space="preserve">// </w:t>
+      </w:r>
+      <w:proofErr w:type="gramStart"/>
+      <w:r>
+        <w:t xml:space="preserve">   [</w:t>
+      </w:r>
+      <w:proofErr w:type="spellStart"/>
+      <w:proofErr w:type="gramEnd"/>
+      <w:r>
+        <w:t>HideInInspector</w:t>
+      </w:r>
+      <w:proofErr w:type="spellEnd"/>
+      <w:r>
+        <w:t>] // will change after</w:t>
+      </w:r>
+    </w:p>
+    <w:p>
+      <w:r>
+        <w:t xml:space="preserve">public </w:t>
+      </w:r>
+      <w:proofErr w:type="gramStart"/>
+      <w:r>
+        <w:t>Transform[</w:t>
+      </w:r>
+      <w:proofErr w:type="gramEnd"/>
+      <w:r>
+        <w:t xml:space="preserve">] </w:t>
+      </w:r>
+      <w:proofErr w:type="spellStart"/>
+      <w:r>
+        <w:t>m_Targets</w:t>
+      </w:r>
+      <w:proofErr w:type="spellEnd"/>
+      <w:r>
+        <w:t>; // All the targets the camera needs to encompass.</w:t>
+      </w:r>
+    </w:p>
+    <w:p/>
+    <w:p/>
+    <w:p/>
+    <w:p>
+      <w:r>
+        <w:t>unity bugs:</w:t>
+      </w:r>
+    </w:p>
+    <w:p>
+      <w:r>
+        <w:rPr>
+          <w:rFonts w:hint="eastAsia"/>
+        </w:rPr>
         <w:lastRenderedPageBreak/>
-        <w:t>TODO:implement spawn manager.!~</w:t>
-      </w:r>
-    </w:p>
-    <w:p>
-      <w:r>
-        <w:rPr>
-          <w:rFonts w:hint="eastAsia"/>
-        </w:rPr>
-        <w:t>explosion</w:t>
-      </w:r>
-      <w:r>
-        <w:rPr>
-          <w:rFonts w:hint="eastAsia"/>
-        </w:rPr>
-        <w:t>又是一个大类。。。</w:t>
-      </w:r>
-    </w:p>
-    <w:p/>
-    <w:p>
-      <w:r>
-        <w:rPr>
-          <w:rFonts w:hint="eastAsia"/>
-        </w:rPr>
-        <w:t>记得删掉</w:t>
-      </w:r>
-      <w:r>
-        <w:rPr>
-          <w:rFonts w:hint="eastAsia"/>
-        </w:rPr>
-        <w:t>tank track particles</w:t>
-      </w:r>
-      <w:r>
-        <w:rPr>
-          <w:rFonts w:hint="eastAsia"/>
-        </w:rPr>
-        <w:t>。</w:t>
-      </w:r>
-      <w:r>
-        <w:rPr>
-          <w:rFonts w:hint="eastAsia"/>
-        </w:rPr>
-        <w:t xml:space="preserve"> </w:t>
-      </w:r>
-      <w:r>
-        <w:rPr>
-          <w:rFonts w:hint="eastAsia"/>
-        </w:rPr>
-        <w:t>主要在</w:t>
-      </w:r>
-      <w:r>
-        <w:rPr>
-          <w:rFonts w:hint="eastAsia"/>
-        </w:rPr>
-        <w:t xml:space="preserve">tankdisplay </w:t>
-      </w:r>
-      <w:r>
-        <w:rPr>
-          <w:rFonts w:hint="eastAsia"/>
-        </w:rPr>
-        <w:t>里面。</w:t>
-      </w:r>
-    </w:p>
-    <w:p/>
-    <w:p/>
-    <w:p/>
-    <w:p/>
-    <w:p/>
-    <w:p/>
-    <w:p/>
-    <w:p/>
-    <w:p/>
-    <w:p/>
-    <w:p>
-      <w:r>
-        <w:rPr>
-          <w:rFonts w:hint="eastAsia"/>
-        </w:rPr>
-        <w:t>道具和</w:t>
-      </w:r>
-      <w:r>
-        <w:rPr>
-          <w:rFonts w:hint="eastAsia"/>
-        </w:rPr>
-        <w:t>shell</w:t>
-      </w:r>
-      <w:r>
-        <w:rPr>
-          <w:rFonts w:hint="eastAsia"/>
-        </w:rPr>
-        <w:t>说明可以添加视频。</w:t>
-      </w:r>
-    </w:p>
-    <w:p/>
-    <w:p>
-      <w:r>
-        <w:t>isServer -- TankHealth</w:t>
-      </w:r>
-    </w:p>
-    <w:p/>
-    <w:p/>
-    <w:p>
-      <w:r>
-        <w:rPr>
-          <w:rFonts w:hint="eastAsia"/>
-        </w:rPr>
-        <w:t>!!!!</w:t>
-      </w:r>
-      <w:r>
-        <w:rPr>
-          <w:rFonts w:hint="eastAsia"/>
-        </w:rPr>
-        <w:t>所有坦克出生的时候</w:t>
-      </w:r>
-      <w:r>
-        <w:rPr>
-          <w:rFonts w:hint="eastAsia"/>
-        </w:rPr>
-        <w:t xml:space="preserve"> </w:t>
-      </w:r>
-      <w:r>
-        <w:rPr>
-          <w:rFonts w:hint="eastAsia"/>
-        </w:rPr>
-        <w:t>蓝轴</w:t>
-      </w:r>
-      <w:r>
-        <w:rPr>
-          <w:rFonts w:hint="eastAsia"/>
-        </w:rPr>
-        <w:t>(z</w:t>
-      </w:r>
-      <w:r>
-        <w:rPr>
-          <w:rFonts w:hint="eastAsia"/>
-        </w:rPr>
-        <w:t>轴</w:t>
-      </w:r>
-      <w:r>
-        <w:rPr>
-          <w:rFonts w:hint="eastAsia"/>
-        </w:rPr>
-        <w:t>)</w:t>
-      </w:r>
-      <w:r>
-        <w:rPr>
-          <w:rFonts w:hint="eastAsia"/>
-        </w:rPr>
-        <w:t>必须冲上！！！！</w:t>
-      </w:r>
-    </w:p>
-    <w:p/>
-    <w:p>
-      <w:r>
-        <w:rPr>
-          <w:rFonts w:hint="eastAsia"/>
-        </w:rPr>
-        <w:t>子弹穿墙是个很严重的问题啊。。。。。必须把墙弄得厚一点！！！！！！！！！！！！！！！！！！！</w:t>
-      </w:r>
-    </w:p>
-    <w:p>
-      <w:r>
-        <w:t>1.</w:t>
-      </w:r>
-    </w:p>
-    <w:p>
-      <w:r>
-        <w:t>CameraControl</w:t>
-      </w:r>
-    </w:p>
-    <w:p>
-      <w:r>
-        <w:t>//    [HideInInspector] // will change after</w:t>
-      </w:r>
-    </w:p>
-    <w:p>
-      <w:r>
-        <w:t>public Transform[] m_Targets; // All the targets the camera needs to encompass.</w:t>
-      </w:r>
-    </w:p>
-    <w:p/>
-    <w:p/>
-    <w:p/>
-    <w:p>
-      <w:r>
-        <w:t>unity bugs:</w:t>
-      </w:r>
-    </w:p>
-    <w:p>
-      <w:r>
-        <w:rPr>
-          <w:rFonts w:hint="eastAsia"/>
-        </w:rPr>
         <w:t>joystick</w:t>
       </w:r>
       <w:r>
@@ -1166,15 +1490,27 @@
       </w:r>
     </w:p>
     <w:p>
-      <w:r>
-        <w:rPr>
-          <w:rFonts w:ascii="Consolas" w:hAnsi="Consolas"/>
-          <w:color w:val="000000"/>
-          <w:sz w:val="18"/>
-          <w:szCs w:val="18"/>
-          <w:shd w:val="clear" w:color="auto" w:fill="FAFAFA"/>
-        </w:rPr>
-        <w:t>find . -name </w:t>
+      <w:proofErr w:type="gramStart"/>
+      <w:r>
+        <w:rPr>
+          <w:rFonts w:ascii="Consolas" w:hAnsi="Consolas"/>
+          <w:color w:val="000000"/>
+          <w:sz w:val="18"/>
+          <w:szCs w:val="18"/>
+          <w:shd w:val="clear" w:color="auto" w:fill="FAFAFA"/>
+        </w:rPr>
+        <w:t>find .</w:t>
+      </w:r>
+      <w:proofErr w:type="gramEnd"/>
+      <w:r>
+        <w:rPr>
+          <w:rFonts w:ascii="Consolas" w:hAnsi="Consolas"/>
+          <w:color w:val="000000"/>
+          <w:sz w:val="18"/>
+          <w:szCs w:val="18"/>
+          <w:shd w:val="clear" w:color="auto" w:fill="FAFAFA"/>
+        </w:rPr>
+        <w:t> -name </w:t>
       </w:r>
       <w:r>
         <w:rPr>
@@ -1187,6 +1523,7 @@
         </w:rPr>
         <w:t>"*.</w:t>
       </w:r>
+      <w:proofErr w:type="spellStart"/>
       <w:r>
         <w:rPr>
           <w:rStyle w:val="string"/>
@@ -1198,6 +1535,7 @@
         </w:rPr>
         <w:t>cs</w:t>
       </w:r>
+      <w:proofErr w:type="spellEnd"/>
       <w:r>
         <w:rPr>
           <w:rStyle w:val="string"/>
@@ -1217,7 +1555,73 @@
           <w:szCs w:val="18"/>
           <w:shd w:val="clear" w:color="auto" w:fill="FAFAFA"/>
         </w:rPr>
-        <w:t>|xargs wc -l|grep </w:t>
+        <w:t>|</w:t>
+      </w:r>
+      <w:proofErr w:type="spellStart"/>
+      <w:r>
+        <w:rPr>
+          <w:rFonts w:ascii="Consolas" w:hAnsi="Consolas"/>
+          <w:color w:val="000000"/>
+          <w:sz w:val="18"/>
+          <w:szCs w:val="18"/>
+          <w:shd w:val="clear" w:color="auto" w:fill="FAFAFA"/>
+        </w:rPr>
+        <w:t>xargs</w:t>
+      </w:r>
+      <w:proofErr w:type="spellEnd"/>
+      <w:r>
+        <w:rPr>
+          <w:rFonts w:ascii="Consolas" w:hAnsi="Consolas"/>
+          <w:color w:val="000000"/>
+          <w:sz w:val="18"/>
+          <w:szCs w:val="18"/>
+          <w:shd w:val="clear" w:color="auto" w:fill="FAFAFA"/>
+        </w:rPr>
+        <w:t> </w:t>
+      </w:r>
+      <w:proofErr w:type="spellStart"/>
+      <w:r>
+        <w:rPr>
+          <w:rFonts w:ascii="Consolas" w:hAnsi="Consolas"/>
+          <w:color w:val="000000"/>
+          <w:sz w:val="18"/>
+          <w:szCs w:val="18"/>
+          <w:shd w:val="clear" w:color="auto" w:fill="FAFAFA"/>
+        </w:rPr>
+        <w:t>wc</w:t>
+      </w:r>
+      <w:proofErr w:type="spellEnd"/>
+      <w:r>
+        <w:rPr>
+          <w:rFonts w:ascii="Consolas" w:hAnsi="Consolas"/>
+          <w:color w:val="000000"/>
+          <w:sz w:val="18"/>
+          <w:szCs w:val="18"/>
+          <w:shd w:val="clear" w:color="auto" w:fill="FAFAFA"/>
+        </w:rPr>
+        <w:t> -</w:t>
+      </w:r>
+      <w:proofErr w:type="spellStart"/>
+      <w:r>
+        <w:rPr>
+          <w:rFonts w:ascii="Consolas" w:hAnsi="Consolas"/>
+          <w:color w:val="000000"/>
+          <w:sz w:val="18"/>
+          <w:szCs w:val="18"/>
+          <w:shd w:val="clear" w:color="auto" w:fill="FAFAFA"/>
+        </w:rPr>
+        <w:t>l|grep</w:t>
+      </w:r>
+      <w:proofErr w:type="spellEnd"/>
+      <w:r>
+        <w:rPr>
+          <w:rFonts w:ascii="Consolas" w:hAnsi="Consolas"/>
+          <w:color w:val="000000"/>
+          <w:sz w:val="18"/>
+          <w:szCs w:val="18"/>
+          <w:shd w:val="clear" w:color="auto" w:fill="FAFAFA"/>
+        </w:rPr>
+        <w:t> </w:t>
       </w:r>
       <w:r>
         <w:rPr>
@@ -1238,7 +1642,29 @@
           <w:szCs w:val="18"/>
           <w:shd w:val="clear" w:color="auto" w:fill="FAFAFA"/>
         </w:rPr>
-        <w:t>|awk </w:t>
+        <w:t>|</w:t>
+      </w:r>
+      <w:proofErr w:type="spellStart"/>
+      <w:r>
+        <w:rPr>
+          <w:rFonts w:ascii="Consolas" w:hAnsi="Consolas"/>
+          <w:color w:val="000000"/>
+          <w:sz w:val="18"/>
+          <w:szCs w:val="18"/>
+          <w:shd w:val="clear" w:color="auto" w:fill="FAFAFA"/>
+        </w:rPr>
+        <w:t>awk</w:t>
+      </w:r>
+      <w:proofErr w:type="spellEnd"/>
+      <w:r>
+        <w:rPr>
+          <w:rFonts w:ascii="Consolas" w:hAnsi="Consolas"/>
+          <w:color w:val="000000"/>
+          <w:sz w:val="18"/>
+          <w:szCs w:val="18"/>
+          <w:shd w:val="clear" w:color="auto" w:fill="FAFAFA"/>
+        </w:rPr>
+        <w:t> </w:t>
       </w:r>
       <w:r>
         <w:rPr>
@@ -1261,15 +1687,27 @@
       </w:r>
     </w:p>
     <w:p>
-      <w:r>
-        <w:rPr>
-          <w:rFonts w:ascii="Consolas" w:hAnsi="Consolas"/>
-          <w:color w:val="000000"/>
-          <w:sz w:val="18"/>
-          <w:szCs w:val="18"/>
-          <w:shd w:val="clear" w:color="auto" w:fill="FAFAFA"/>
-        </w:rPr>
-        <w:t>find . -name </w:t>
+      <w:proofErr w:type="gramStart"/>
+      <w:r>
+        <w:rPr>
+          <w:rFonts w:ascii="Consolas" w:hAnsi="Consolas"/>
+          <w:color w:val="000000"/>
+          <w:sz w:val="18"/>
+          <w:szCs w:val="18"/>
+          <w:shd w:val="clear" w:color="auto" w:fill="FAFAFA"/>
+        </w:rPr>
+        <w:t>find .</w:t>
+      </w:r>
+      <w:proofErr w:type="gramEnd"/>
+      <w:r>
+        <w:rPr>
+          <w:rFonts w:ascii="Consolas" w:hAnsi="Consolas"/>
+          <w:color w:val="000000"/>
+          <w:sz w:val="18"/>
+          <w:szCs w:val="18"/>
+          <w:shd w:val="clear" w:color="auto" w:fill="FAFAFA"/>
+        </w:rPr>
+        <w:t> -name </w:t>
       </w:r>
       <w:r>
         <w:rPr>
@@ -1282,6 +1720,7 @@
         </w:rPr>
         <w:t>"*.</w:t>
       </w:r>
+      <w:proofErr w:type="spellStart"/>
       <w:r>
         <w:rPr>
           <w:rStyle w:val="string"/>
@@ -1293,6 +1732,7 @@
         </w:rPr>
         <w:t>cs</w:t>
       </w:r>
+      <w:proofErr w:type="spellEnd"/>
       <w:r>
         <w:rPr>
           <w:rStyle w:val="string"/>
@@ -1312,7 +1752,73 @@
           <w:szCs w:val="18"/>
           <w:shd w:val="clear" w:color="auto" w:fill="FAFAFA"/>
         </w:rPr>
-        <w:t>|xargs cat|grep -v ^$|wc -l</w:t>
+        <w:t>|</w:t>
+      </w:r>
+      <w:proofErr w:type="spellStart"/>
+      <w:r>
+        <w:rPr>
+          <w:rFonts w:ascii="Consolas" w:hAnsi="Consolas"/>
+          <w:color w:val="000000"/>
+          <w:sz w:val="18"/>
+          <w:szCs w:val="18"/>
+          <w:shd w:val="clear" w:color="auto" w:fill="FAFAFA"/>
+        </w:rPr>
+        <w:t>xargs</w:t>
+      </w:r>
+      <w:proofErr w:type="spellEnd"/>
+      <w:r>
+        <w:rPr>
+          <w:rFonts w:ascii="Consolas" w:hAnsi="Consolas"/>
+          <w:color w:val="000000"/>
+          <w:sz w:val="18"/>
+          <w:szCs w:val="18"/>
+          <w:shd w:val="clear" w:color="auto" w:fill="FAFAFA"/>
+        </w:rPr>
+        <w:t> </w:t>
+      </w:r>
+      <w:proofErr w:type="spellStart"/>
+      <w:r>
+        <w:rPr>
+          <w:rFonts w:ascii="Consolas" w:hAnsi="Consolas"/>
+          <w:color w:val="000000"/>
+          <w:sz w:val="18"/>
+          <w:szCs w:val="18"/>
+          <w:shd w:val="clear" w:color="auto" w:fill="FAFAFA"/>
+        </w:rPr>
+        <w:t>cat|grep</w:t>
+      </w:r>
+      <w:proofErr w:type="spellEnd"/>
+      <w:r>
+        <w:rPr>
+          <w:rFonts w:ascii="Consolas" w:hAnsi="Consolas"/>
+          <w:color w:val="000000"/>
+          <w:sz w:val="18"/>
+          <w:szCs w:val="18"/>
+          <w:shd w:val="clear" w:color="auto" w:fill="FAFAFA"/>
+        </w:rPr>
+        <w:t> -v ^$|</w:t>
+      </w:r>
+      <w:proofErr w:type="spellStart"/>
+      <w:r>
+        <w:rPr>
+          <w:rFonts w:ascii="Consolas" w:hAnsi="Consolas"/>
+          <w:color w:val="000000"/>
+          <w:sz w:val="18"/>
+          <w:szCs w:val="18"/>
+          <w:shd w:val="clear" w:color="auto" w:fill="FAFAFA"/>
+        </w:rPr>
+        <w:t>wc</w:t>
+      </w:r>
+      <w:proofErr w:type="spellEnd"/>
+      <w:r>
+        <w:rPr>
+          <w:rFonts w:ascii="Consolas" w:hAnsi="Consolas"/>
+          <w:color w:val="000000"/>
+          <w:sz w:val="18"/>
+          <w:szCs w:val="18"/>
+          <w:shd w:val="clear" w:color="auto" w:fill="FAFAFA"/>
+        </w:rPr>
+        <w:t> -l</w:t>
       </w:r>
     </w:p>
     <w:p>
@@ -1336,15 +1842,27 @@
       </w:r>
     </w:p>
     <w:p>
-      <w:r>
-        <w:rPr>
-          <w:rFonts w:ascii="Consolas" w:hAnsi="Consolas"/>
-          <w:color w:val="000000"/>
-          <w:sz w:val="18"/>
-          <w:szCs w:val="18"/>
-          <w:shd w:val="clear" w:color="auto" w:fill="FAFAFA"/>
-        </w:rPr>
-        <w:t>find . -name </w:t>
+      <w:proofErr w:type="gramStart"/>
+      <w:r>
+        <w:rPr>
+          <w:rFonts w:ascii="Consolas" w:hAnsi="Consolas"/>
+          <w:color w:val="000000"/>
+          <w:sz w:val="18"/>
+          <w:szCs w:val="18"/>
+          <w:shd w:val="clear" w:color="auto" w:fill="FAFAFA"/>
+        </w:rPr>
+        <w:t>find .</w:t>
+      </w:r>
+      <w:proofErr w:type="gramEnd"/>
+      <w:r>
+        <w:rPr>
+          <w:rFonts w:ascii="Consolas" w:hAnsi="Consolas"/>
+          <w:color w:val="000000"/>
+          <w:sz w:val="18"/>
+          <w:szCs w:val="18"/>
+          <w:shd w:val="clear" w:color="auto" w:fill="FAFAFA"/>
+        </w:rPr>
+        <w:t> -name </w:t>
       </w:r>
       <w:r>
         <w:rPr>
@@ -1357,6 +1875,7 @@
         </w:rPr>
         <w:t>"*.</w:t>
       </w:r>
+      <w:proofErr w:type="spellStart"/>
       <w:r>
         <w:rPr>
           <w:rStyle w:val="string"/>
@@ -1368,6 +1887,7 @@
         </w:rPr>
         <w:t>cs</w:t>
       </w:r>
+      <w:proofErr w:type="spellEnd"/>
       <w:r>
         <w:rPr>
           <w:rStyle w:val="string"/>
@@ -1387,7 +1907,95 @@
           <w:szCs w:val="18"/>
           <w:shd w:val="clear" w:color="auto" w:fill="FAFAFA"/>
         </w:rPr>
-        <w:t>|xargs cat|grep -v -e ^$ -e ^\s*\/\/.*$|wc -l</w:t>
+        <w:t>|</w:t>
+      </w:r>
+      <w:proofErr w:type="spellStart"/>
+      <w:r>
+        <w:rPr>
+          <w:rFonts w:ascii="Consolas" w:hAnsi="Consolas"/>
+          <w:color w:val="000000"/>
+          <w:sz w:val="18"/>
+          <w:szCs w:val="18"/>
+          <w:shd w:val="clear" w:color="auto" w:fill="FAFAFA"/>
+        </w:rPr>
+        <w:t>xargs</w:t>
+      </w:r>
+      <w:proofErr w:type="spellEnd"/>
+      <w:r>
+        <w:rPr>
+          <w:rFonts w:ascii="Consolas" w:hAnsi="Consolas"/>
+          <w:color w:val="000000"/>
+          <w:sz w:val="18"/>
+          <w:szCs w:val="18"/>
+          <w:shd w:val="clear" w:color="auto" w:fill="FAFAFA"/>
+        </w:rPr>
+        <w:t> </w:t>
+      </w:r>
+      <w:proofErr w:type="spellStart"/>
+      <w:r>
+        <w:rPr>
+          <w:rFonts w:ascii="Consolas" w:hAnsi="Consolas"/>
+          <w:color w:val="000000"/>
+          <w:sz w:val="18"/>
+          <w:szCs w:val="18"/>
+          <w:shd w:val="clear" w:color="auto" w:fill="FAFAFA"/>
+        </w:rPr>
+        <w:t>cat|grep</w:t>
+      </w:r>
+      <w:proofErr w:type="spellEnd"/>
+      <w:r>
+        <w:rPr>
+          <w:rFonts w:ascii="Consolas" w:hAnsi="Consolas"/>
+          <w:color w:val="000000"/>
+          <w:sz w:val="18"/>
+          <w:szCs w:val="18"/>
+          <w:shd w:val="clear" w:color="auto" w:fill="FAFAFA"/>
+        </w:rPr>
+        <w:t> -v -e ^$ -e ^\s*\/\</w:t>
+      </w:r>
+      <w:proofErr w:type="gramStart"/>
+      <w:r>
+        <w:rPr>
+          <w:rFonts w:ascii="Consolas" w:hAnsi="Consolas"/>
+          <w:color w:val="000000"/>
+          <w:sz w:val="18"/>
+          <w:szCs w:val="18"/>
+          <w:shd w:val="clear" w:color="auto" w:fill="FAFAFA"/>
+        </w:rPr>
+        <w:t>/.*</w:t>
+      </w:r>
+      <w:proofErr w:type="gramEnd"/>
+      <w:r>
+        <w:rPr>
+          <w:rFonts w:ascii="Consolas" w:hAnsi="Consolas"/>
+          <w:color w:val="000000"/>
+          <w:sz w:val="18"/>
+          <w:szCs w:val="18"/>
+          <w:shd w:val="clear" w:color="auto" w:fill="FAFAFA"/>
+        </w:rPr>
+        <w:t>$|</w:t>
+      </w:r>
+      <w:proofErr w:type="spellStart"/>
+      <w:r>
+        <w:rPr>
+          <w:rFonts w:ascii="Consolas" w:hAnsi="Consolas"/>
+          <w:color w:val="000000"/>
+          <w:sz w:val="18"/>
+          <w:szCs w:val="18"/>
+          <w:shd w:val="clear" w:color="auto" w:fill="FAFAFA"/>
+        </w:rPr>
+        <w:t>wc</w:t>
+      </w:r>
+      <w:proofErr w:type="spellEnd"/>
+      <w:r>
+        <w:rPr>
+          <w:rFonts w:ascii="Consolas" w:hAnsi="Consolas"/>
+          <w:color w:val="000000"/>
+          <w:sz w:val="18"/>
+          <w:szCs w:val="18"/>
+          <w:shd w:val="clear" w:color="auto" w:fill="FAFAFA"/>
+        </w:rPr>
+        <w:t> -l</w:t>
       </w:r>
     </w:p>
     <w:sectPr>
@@ -1448,6 +2056,13 @@
     </w:p>
   </w:footnote>
   <w:footnote w:id="1">
+    <w:p>
+      <w:pPr>
+        <w:pStyle w:val="a7"/>
+      </w:pPr>
+    </w:p>
+  </w:footnote>
+  <w:footnote w:id="2">
     <w:p>
       <w:pPr>
         <w:pStyle w:val="a7"/>
@@ -2273,7 +2888,7 @@
 </file>
 
 <file path=customXml/itemProps1.xml><?xml version="1.0" encoding="utf-8"?>
-<ds:datastoreItem xmlns:ds="http://schemas.openxmlformats.org/officeDocument/2006/customXml" ds:itemID="{6B1B8AE7-D2FF-4C4D-A50A-00289D209268}">
+<ds:datastoreItem xmlns:ds="http://schemas.openxmlformats.org/officeDocument/2006/customXml" ds:itemID="{1E3F9AF2-035A-4F80-B8EC-D4B9E65A2E0E}">
   <ds:schemaRefs>
     <ds:schemaRef ds:uri="http://schemas.openxmlformats.org/officeDocument/2006/bibliography"/>
   </ds:schemaRefs>

</xml_diff>

<commit_message>
tankshooting and movement kinda finished, except rise animation and transform
</commit_message>
<xml_diff>
--- a/tochange.docx
+++ b/tochange.docx
@@ -1112,10 +1112,90 @@
     </w:p>
     <w:p>
       <w:r>
-        <w:t>TankShooting is responsible for load the subtank. It is the most important one among TankMovement, Tankhealth, Tankshooting.</w:t>
+        <w:t>SetDynamicObjectLibrary</w:t>
+      </w:r>
+      <w:r>
+        <w:t xml:space="preserve"> </w:t>
+      </w:r>
+      <w:r>
+        <w:rPr>
+          <w:rFonts w:hint="eastAsia"/>
+        </w:rPr>
+        <w:t>和</w:t>
+      </w:r>
+      <w:r>
+        <w:rPr>
+          <w:rFonts w:hint="eastAsia"/>
+        </w:rPr>
+        <w:t xml:space="preserve"> </w:t>
+      </w:r>
+      <w:r>
+        <w:t>OnChangeTank</w:t>
+      </w:r>
+      <w:r>
+        <w:t xml:space="preserve"> </w:t>
+      </w:r>
+      <w:r>
+        <w:rPr>
+          <w:rFonts w:hint="eastAsia"/>
+        </w:rPr>
+        <w:t>不在一起，是因为</w:t>
+      </w:r>
+      <w:r>
+        <w:t>SetDynamicObjectLibrary</w:t>
+      </w:r>
+      <w:r>
+        <w:rPr>
+          <w:rFonts w:hint="eastAsia"/>
+        </w:rPr>
+        <w:t>只用</w:t>
+      </w:r>
+      <w:r>
+        <w:rPr>
+          <w:rFonts w:hint="eastAsia"/>
+        </w:rPr>
+        <w:t>load</w:t>
+      </w:r>
+      <w:r>
+        <w:rPr>
+          <w:rFonts w:hint="eastAsia"/>
+        </w:rPr>
+        <w:t>一次。</w:t>
+      </w:r>
+    </w:p>
+    <w:p/>
+    <w:p>
+      <w:pPr>
+        <w:rPr>
+          <w:rFonts w:hint="eastAsia"/>
+        </w:rPr>
+      </w:pPr>
+      <w:r>
+        <w:t>TankShooting</w:t>
+      </w:r>
+      <w:r>
+        <w:t>(100)</w:t>
       </w:r>
       <w:bookmarkStart w:id="0" w:name="_GoBack"/>
       <w:bookmarkEnd w:id="0"/>
+      <w:r>
+        <w:t xml:space="preserve"> is responsible for load the subtank. It is the most important one among TankMovement, Tankhealth, Tankshooting.</w:t>
+      </w:r>
+      <w:r>
+        <w:t xml:space="preserve"> </w:t>
+      </w:r>
+      <w:r>
+        <w:rPr>
+          <w:rFonts w:hint="eastAsia"/>
+        </w:rPr>
+        <w:t>注意</w:t>
+      </w:r>
+      <w:r>
+        <w:rPr>
+          <w:rFonts w:hint="eastAsia"/>
+        </w:rPr>
+        <w:t xml:space="preserve">loading time. </w:t>
+      </w:r>
     </w:p>
     <w:p/>
     <w:p>
@@ -2518,7 +2598,7 @@
 </file>
 
 <file path=customXml/itemProps1.xml><?xml version="1.0" encoding="utf-8"?>
-<ds:datastoreItem xmlns:ds="http://schemas.openxmlformats.org/officeDocument/2006/customXml" ds:itemID="{365A6A6D-0588-4982-A51D-6CD932BF0361}">
+<ds:datastoreItem xmlns:ds="http://schemas.openxmlformats.org/officeDocument/2006/customXml" ds:itemID="{973EBE7A-2608-4EB1-AC15-01D1878CC337}">
   <ds:schemaRefs>
     <ds:schemaRef ds:uri="http://schemas.openxmlformats.org/officeDocument/2006/bibliography"/>
   </ds:schemaRefs>

</xml_diff>

<commit_message>
FINALLY, only gamemanager left?
</commit_message>
<xml_diff>
--- a/tochange.docx
+++ b/tochange.docx
@@ -39,16 +39,85 @@
       <w:r>
         <w:t>Rise Animation and Transform.</w:t>
       </w:r>
+      <w:bookmarkStart w:id="0" w:name="_GoBack"/>
+      <w:bookmarkEnd w:id="0"/>
     </w:p>
     <w:p>
       <w:pPr>
         <w:rPr>
+          <w:rFonts w:hint="eastAsia"/>
+          <w:color w:val="FF0000"/>
           <w:sz w:val="40"/>
           <w:szCs w:val="40"/>
         </w:rPr>
       </w:pPr>
       <w:r>
         <w:rPr>
+          <w:color w:val="FF0000"/>
+          <w:highlight w:val="yellow"/>
+        </w:rPr>
+        <w:t>GAMEMANAGER!!!</w:t>
+      </w:r>
+      <w:r>
+        <w:rPr>
+          <w:rFonts w:hint="eastAsia"/>
+          <w:color w:val="FF0000"/>
+          <w:highlight w:val="yellow"/>
+        </w:rPr>
+        <w:t>每次一换都要先叫</w:t>
+      </w:r>
+      <w:r>
+        <w:rPr>
+          <w:rFonts w:hint="eastAsia"/>
+          <w:color w:val="FF0000"/>
+          <w:highlight w:val="yellow"/>
+        </w:rPr>
+        <w:t xml:space="preserve">shooting, </w:t>
+      </w:r>
+      <w:r>
+        <w:rPr>
+          <w:rFonts w:hint="eastAsia"/>
+          <w:color w:val="FF0000"/>
+          <w:highlight w:val="yellow"/>
+        </w:rPr>
+        <w:t>再叫</w:t>
+      </w:r>
+      <w:r>
+        <w:rPr>
+          <w:rFonts w:hint="eastAsia"/>
+          <w:color w:val="FF0000"/>
+          <w:highlight w:val="yellow"/>
+        </w:rPr>
+        <w:t xml:space="preserve">moving, </w:t>
+      </w:r>
+      <w:r>
+        <w:rPr>
+          <w:rFonts w:hint="eastAsia"/>
+          <w:color w:val="FF0000"/>
+          <w:highlight w:val="yellow"/>
+        </w:rPr>
+        <w:t>再叫</w:t>
+      </w:r>
+      <w:r>
+        <w:rPr>
+          <w:rFonts w:hint="eastAsia"/>
+          <w:color w:val="FF0000"/>
+          <w:highlight w:val="yellow"/>
+        </w:rPr>
+        <w:t>health.</w:t>
+      </w:r>
+    </w:p>
+    <w:p/>
+    <w:p/>
+    <w:p>
+      <w:r>
+        <w:rPr>
+          <w:rFonts w:hint="eastAsia"/>
+        </w:rPr>
+        <w:t>最终目标：</w:t>
+      </w:r>
+      <w:r>
+        <w:rPr>
           <w:rFonts w:hint="eastAsia"/>
         </w:rPr>
         <w:t>3</w:t>
@@ -82,52 +151,6 @@
           <w:rStyle w:val="a9"/>
         </w:rPr>
         <w:footnoteReference w:id="1"/>
-      </w:r>
-    </w:p>
-    <w:p/>
-    <w:p/>
-    <w:p>
-      <w:r>
-        <w:rPr>
-          <w:rFonts w:hint="eastAsia"/>
-        </w:rPr>
-        <w:t>最终目标：</w:t>
-      </w:r>
-      <w:r>
-        <w:rPr>
-          <w:rFonts w:hint="eastAsia"/>
-        </w:rPr>
-        <w:t>3</w:t>
-      </w:r>
-      <w:r>
-        <w:rPr>
-          <w:rFonts w:hint="eastAsia"/>
-        </w:rPr>
-        <w:t>个</w:t>
-      </w:r>
-      <w:r>
-        <w:rPr>
-          <w:rFonts w:hint="eastAsia"/>
-        </w:rPr>
-        <w:t xml:space="preserve">script </w:t>
-      </w:r>
-      <w:r>
-        <w:rPr>
-          <w:rFonts w:hint="eastAsia"/>
-        </w:rPr>
-        <w:t>里面都没有</w:t>
-      </w:r>
-      <w:r>
-        <w:rPr>
-          <w:rFonts w:hint="eastAsia"/>
-        </w:rPr>
-        <w:t>public variable.</w:t>
-      </w:r>
-      <w:r>
-        <w:rPr>
-          <w:rStyle w:val="a9"/>
-        </w:rPr>
-        <w:footnoteReference w:id="2"/>
       </w:r>
     </w:p>
     <w:p>
@@ -1962,11 +1985,6 @@
       </w:r>
     </w:p>
     <w:p>
-      <w:pPr>
-        <w:rPr>
-          <w:rFonts w:hint="eastAsia"/>
-        </w:rPr>
-      </w:pPr>
       <w:r>
         <w:rPr>
           <w:rFonts w:hint="eastAsia"/>
@@ -2001,8 +2019,6 @@
         </w:rPr>
         <w:t>不会爆炸哟。</w:t>
       </w:r>
-      <w:bookmarkStart w:id="0" w:name="_GoBack"/>
-      <w:bookmarkEnd w:id="0"/>
     </w:p>
     <w:p/>
     <w:p/>
@@ -2605,13 +2621,6 @@
     </w:p>
   </w:footnote>
   <w:footnote w:id="1">
-    <w:p>
-      <w:pPr>
-        <w:pStyle w:val="a7"/>
-      </w:pPr>
-    </w:p>
-  </w:footnote>
-  <w:footnote w:id="2">
     <w:p>
       <w:pPr>
         <w:pStyle w:val="a7"/>
@@ -3437,7 +3446,7 @@
 </file>
 
 <file path=customXml/itemProps1.xml><?xml version="1.0" encoding="utf-8"?>
-<ds:datastoreItem xmlns:ds="http://schemas.openxmlformats.org/officeDocument/2006/customXml" ds:itemID="{39532C2C-2065-4016-9449-1CC12279EB16}">
+<ds:datastoreItem xmlns:ds="http://schemas.openxmlformats.org/officeDocument/2006/customXml" ds:itemID="{7BB25083-C321-4D2D-B526-57060F44ACAC}">
   <ds:schemaRefs>
     <ds:schemaRef ds:uri="http://schemas.openxmlformats.org/officeDocument/2006/bibliography"/>
   </ds:schemaRefs>

</xml_diff>

<commit_message>
will work on explosions
</commit_message>
<xml_diff>
--- a/tochange.docx
+++ b/tochange.docx
@@ -32,6 +32,16 @@
         </w:rPr>
         <w:t xml:space="preserve"> </w:t>
       </w:r>
+    </w:p>
+    <w:p>
+      <w:r>
+        <w:t>CreateSpawner.cs, ExplosionManager.cs</w:t>
+      </w:r>
+      <w:r>
+        <w:t>, introduction to scriptable objects.</w:t>
+      </w:r>
+      <w:bookmarkStart w:id="0" w:name="_GoBack"/>
+      <w:bookmarkEnd w:id="0"/>
     </w:p>
     <w:p>
       <w:r>
@@ -1481,6 +1491,7 @@
     <w:p/>
     <w:p>
       <w:r>
+        <w:lastRenderedPageBreak/>
         <w:t>actually fillimage can be set to public as in Tanks!!! we can change it!!!</w:t>
       </w:r>
     </w:p>
@@ -1779,15 +1790,11 @@
         <w:t>之后各种闪烁。</w:t>
       </w:r>
     </w:p>
-    <w:p>
-      <w:bookmarkStart w:id="0" w:name="_GoBack"/>
-      <w:bookmarkEnd w:id="0"/>
-    </w:p>
+    <w:p/>
     <w:p/>
     <w:p>
       <w:pPr>
         <w:rPr>
-          <w:rFonts w:hint="eastAsia"/>
           <w:sz w:val="36"/>
           <w:szCs w:val="36"/>
         </w:rPr>
@@ -1815,6 +1822,7 @@
           <w:sz w:val="28"/>
           <w:szCs w:val="28"/>
         </w:rPr>
+        <w:lastRenderedPageBreak/>
         <w:t>新建坦克时注意</w:t>
       </w:r>
       <w:r>
@@ -3709,7 +3717,7 @@
 </file>
 
 <file path=customXml/itemProps1.xml><?xml version="1.0" encoding="utf-8"?>
-<ds:datastoreItem xmlns:ds="http://schemas.openxmlformats.org/officeDocument/2006/customXml" ds:itemID="{E87796B2-D268-435E-B160-AC9DB6756B06}">
+<ds:datastoreItem xmlns:ds="http://schemas.openxmlformats.org/officeDocument/2006/customXml" ds:itemID="{DFB46684-6101-4177-918D-021286572B36}">
   <ds:schemaRefs>
     <ds:schemaRef ds:uri="http://schemas.openxmlformats.org/officeDocument/2006/bibliography"/>
   </ds:schemaRefs>

</xml_diff>

<commit_message>
all boxes except random added... finally
</commit_message>
<xml_diff>
--- a/tochange.docx
+++ b/tochange.docx
@@ -110,40 +110,8 @@
       </w:r>
     </w:p>
     <w:p>
-      <w:r>
-        <w:t>Bug might be in hot</w:t>
-      </w:r>
-      <w:r>
-        <w:t>drop</w:t>
-      </w:r>
-      <w:r>
-        <w:t>light.cs.</w:t>
-      </w:r>
-      <w:r>
-        <w:t xml:space="preserve"> Not quite sure what is </w:t>
-      </w:r>
-      <w:r>
-        <w:t>Awake there doing.</w:t>
-      </w:r>
-    </w:p>
-    <w:p>
-      <w:r>
-        <w:t>BoxSpawnerManager.cs(</w:t>
-      </w:r>
-      <w:r>
-        <w:t>CreateSpawner.cs</w:t>
-      </w:r>
-      <w:r>
-        <w:t>) and its</w:t>
-      </w:r>
-      <w:r>
-        <w:t xml:space="preserve"> ExplosionManager.cs</w:t>
-      </w:r>
-      <w:r>
-        <w:t>,</w:t>
-      </w:r>
-    </w:p>
-    <w:p>
+      <w:bookmarkStart w:id="0" w:name="_GoBack"/>
+      <w:bookmarkEnd w:id="0"/>
       <w:r>
         <w:t>Gamemanagerbase.cs</w:t>
       </w:r>
@@ -894,7 +862,6 @@
     </w:p>
     <w:p>
       <w:r>
-        <w:lastRenderedPageBreak/>
         <w:t>}</w:t>
       </w:r>
     </w:p>
@@ -1717,37 +1684,35 @@
       <w:r>
         <w:t>, we use that to instantiate a box above the ground.</w:t>
       </w:r>
-      <w:bookmarkStart w:id="0" w:name="_GoBack"/>
-      <w:bookmarkEnd w:id="0"/>
-    </w:p>
-    <w:p/>
-    <w:p/>
-    <w:p>
-      <w:r>
+    </w:p>
+    <w:p/>
+    <w:p/>
+    <w:p>
+      <w:r>
+        <w:t>TODO:implement spawn manager.!~</w:t>
+      </w:r>
+    </w:p>
+    <w:p>
+      <w:r>
+        <w:rPr>
+          <w:rFonts w:hint="eastAsia"/>
+        </w:rPr>
+        <w:t>explosion</w:t>
+      </w:r>
+      <w:r>
+        <w:rPr>
+          <w:rFonts w:hint="eastAsia"/>
+        </w:rPr>
+        <w:t>又是一个大类。。。</w:t>
+      </w:r>
+    </w:p>
+    <w:p/>
+    <w:p>
+      <w:r>
+        <w:rPr>
+          <w:rFonts w:hint="eastAsia"/>
+        </w:rPr>
         <w:lastRenderedPageBreak/>
-        <w:t>TODO:implement spawn manager.!~</w:t>
-      </w:r>
-    </w:p>
-    <w:p>
-      <w:r>
-        <w:rPr>
-          <w:rFonts w:hint="eastAsia"/>
-        </w:rPr>
-        <w:t>explosion</w:t>
-      </w:r>
-      <w:r>
-        <w:rPr>
-          <w:rFonts w:hint="eastAsia"/>
-        </w:rPr>
-        <w:t>又是一个大类。。。</w:t>
-      </w:r>
-    </w:p>
-    <w:p/>
-    <w:p>
-      <w:r>
-        <w:rPr>
-          <w:rFonts w:hint="eastAsia"/>
-        </w:rPr>
         <w:t>记得删掉</w:t>
       </w:r>
       <w:r>
@@ -3864,7 +3829,7 @@
 </file>
 
 <file path=customXml/itemProps1.xml><?xml version="1.0" encoding="utf-8"?>
-<ds:datastoreItem xmlns:ds="http://schemas.openxmlformats.org/officeDocument/2006/customXml" ds:itemID="{81BD8BE1-E534-46AA-9657-2292E4E9374A}">
+<ds:datastoreItem xmlns:ds="http://schemas.openxmlformats.org/officeDocument/2006/customXml" ds:itemID="{7EBFC22C-AFAB-48B8-AD11-CDF26720E6C9}">
   <ds:schemaRefs>
     <ds:schemaRef ds:uri="http://schemas.openxmlformats.org/officeDocument/2006/bibliography"/>
   </ds:schemaRefs>

</xml_diff>

<commit_message>
added a lot of 3d models and prefabs
</commit_message>
<xml_diff>
--- a/tochange.docx
+++ b/tochange.docx
@@ -1630,8 +1630,6 @@
       <w:r>
         <w:t xml:space="preserve"> ,gravity -&gt; iskinematic</w:t>
       </w:r>
-      <w:bookmarkStart w:id="0" w:name="_GoBack"/>
-      <w:bookmarkEnd w:id="0"/>
     </w:p>
     <w:p>
       <w:r>
@@ -2616,8 +2614,41 @@
     <w:p/>
     <w:p/>
     <w:p/>
-    <w:p/>
-    <w:p/>
+    <w:p>
+      <w:pPr>
+        <w:rPr>
+          <w:color w:val="FF0000"/>
+        </w:rPr>
+      </w:pPr>
+      <w:r>
+        <w:rPr>
+          <w:color w:val="FF0000"/>
+          <w:highlight w:val="yellow"/>
+        </w:rPr>
+        <w:t>Animation:</w:t>
+      </w:r>
+    </w:p>
+    <w:p>
+      <w:pPr>
+        <w:rPr>
+          <w:rFonts w:hint="eastAsia"/>
+        </w:rPr>
+      </w:pPr>
+      <w:r>
+        <w:rPr>
+          <w:rFonts w:hint="eastAsia"/>
+        </w:rPr>
+        <w:t>设置</w:t>
+      </w:r>
+      <w:r>
+        <w:rPr>
+          <w:rFonts w:hint="eastAsia"/>
+        </w:rPr>
+        <w:t>,setKey!</w:t>
+      </w:r>
+      <w:bookmarkStart w:id="0" w:name="_GoBack"/>
+      <w:bookmarkEnd w:id="0"/>
+    </w:p>
     <w:p/>
     <w:p/>
     <w:p/>
@@ -3850,7 +3881,7 @@
 </file>
 
 <file path=customXml/itemProps1.xml><?xml version="1.0" encoding="utf-8"?>
-<ds:datastoreItem xmlns:ds="http://schemas.openxmlformats.org/officeDocument/2006/customXml" ds:itemID="{7E468309-CC43-467C-BDF0-486C5BDE0198}">
+<ds:datastoreItem xmlns:ds="http://schemas.openxmlformats.org/officeDocument/2006/customXml" ds:itemID="{4EED35B3-76F8-4931-92F5-19253831E558}">
   <ds:schemaRefs>
     <ds:schemaRef ds:uri="http://schemas.openxmlformats.org/officeDocument/2006/bibliography"/>
   </ds:schemaRefs>

</xml_diff>

<commit_message>
sword and 3spread successfully add
</commit_message>
<xml_diff>
--- a/tochange.docx
+++ b/tochange.docx
@@ -44,6 +44,89 @@
           <w:color w:val="FF0000"/>
         </w:rPr>
         <w:t xml:space="preserve">UI just don’tdestroyonload? set active and inactive during? Create a UIlibrary? </w:t>
+      </w:r>
+    </w:p>
+    <w:p>
+      <w:pPr>
+        <w:rPr>
+          <w:color w:val="FF0000"/>
+        </w:rPr>
+      </w:pPr>
+      <w:r>
+        <w:rPr>
+          <w:rFonts w:hint="eastAsia"/>
+          <w:color w:val="FF0000"/>
+        </w:rPr>
+        <w:t>注意每一个新增物品的</w:t>
+      </w:r>
+      <w:r>
+        <w:rPr>
+          <w:rFonts w:hint="eastAsia"/>
+          <w:color w:val="FF0000"/>
+        </w:rPr>
+        <w:t>layer!!!!!</w:t>
+      </w:r>
+      <w:bookmarkStart w:id="0" w:name="_GoBack"/>
+      <w:bookmarkEnd w:id="0"/>
+    </w:p>
+    <w:p>
+      <w:pPr>
+        <w:rPr>
+          <w:rFonts w:hint="eastAsia"/>
+        </w:rPr>
+      </w:pPr>
+      <w:r>
+        <w:t>successiveShell</w:t>
+      </w:r>
+      <w:r>
+        <w:rPr>
+          <w:rFonts w:hint="eastAsia"/>
+        </w:rPr>
+        <w:t>有点太吊了</w:t>
+      </w:r>
+      <w:r>
+        <w:rPr>
+          <w:rFonts w:hint="eastAsia"/>
+        </w:rPr>
+        <w:t>,</w:t>
+      </w:r>
+      <w:r>
+        <w:rPr>
+          <w:rFonts w:hint="eastAsia"/>
+        </w:rPr>
+        <w:t>得削弱</w:t>
+      </w:r>
+      <w:r>
+        <w:rPr>
+          <w:rFonts w:hint="eastAsia"/>
+        </w:rPr>
+        <w:t>.</w:t>
+      </w:r>
+    </w:p>
+    <w:p>
+      <w:r>
+        <w:t>C</w:t>
+      </w:r>
+      <w:r>
+        <w:rPr>
+          <w:rFonts w:hint="eastAsia"/>
+        </w:rPr>
+        <w:t>heck</w:t>
+      </w:r>
+      <w:r>
+        <w:t xml:space="preserve"> sword</w:t>
+      </w:r>
+      <w:r>
+        <w:rPr>
+          <w:rFonts w:hint="eastAsia"/>
+        </w:rPr>
+        <w:t>到底有没有给</w:t>
+      </w:r>
+      <w:r>
+        <w:rPr>
+          <w:rFonts w:hint="eastAsia"/>
+        </w:rPr>
+        <w:t>dmg.</w:t>
       </w:r>
     </w:p>
     <w:p>
@@ -781,6 +864,7 @@
     </w:p>
     <w:p>
       <w:r>
+        <w:lastRenderedPageBreak/>
         <w:t>OnEnable{</w:t>
       </w:r>
     </w:p>
@@ -810,7 +894,6 @@
         <w:rPr>
           <w:rFonts w:hint="eastAsia"/>
         </w:rPr>
-        <w:lastRenderedPageBreak/>
         <w:t>先学</w:t>
       </w:r>
       <w:r>
@@ -1372,6 +1455,7 @@
     </w:p>
     <w:p>
       <w:r>
+        <w:lastRenderedPageBreak/>
         <w:t>private void SetTankActive(bool active) in TankHealth not finished yet. need to colaborate with tank manager.</w:t>
       </w:r>
     </w:p>
@@ -1412,62 +1496,338 @@
         <w:rPr>
           <w:rFonts w:hint="eastAsia"/>
         </w:rPr>
+        <w:t>//</w:t>
+      </w:r>
+      <w:r>
+        <w:rPr>
+          <w:rFonts w:hint="eastAsia"/>
+        </w:rPr>
+        <w:t>注意，</w:t>
+      </w:r>
+      <w:r>
+        <w:rPr>
+          <w:rFonts w:hint="eastAsia"/>
+        </w:rPr>
+        <w:t>tanks!!!</w:t>
+      </w:r>
+      <w:r>
+        <w:rPr>
+          <w:rFonts w:hint="eastAsia"/>
+        </w:rPr>
+        <w:t>的</w:t>
+      </w:r>
+      <w:r>
+        <w:rPr>
+          <w:rFonts w:hint="eastAsia"/>
+        </w:rPr>
+        <w:t xml:space="preserve">set active </w:t>
+      </w:r>
+      <w:r>
+        <w:rPr>
+          <w:rFonts w:hint="eastAsia"/>
+        </w:rPr>
+        <w:t>不是在</w:t>
+      </w:r>
+      <w:r>
+        <w:rPr>
+          <w:rFonts w:hint="eastAsia"/>
+        </w:rPr>
+        <w:t>tankhealth</w:t>
+      </w:r>
+      <w:r>
+        <w:rPr>
+          <w:rFonts w:hint="eastAsia"/>
+        </w:rPr>
+        <w:t>里面改的，有可能是在</w:t>
+      </w:r>
+      <w:r>
+        <w:rPr>
+          <w:rFonts w:hint="eastAsia"/>
+        </w:rPr>
+        <w:t>manager</w:t>
+      </w:r>
+      <w:r>
+        <w:rPr>
+          <w:rFonts w:hint="eastAsia"/>
+        </w:rPr>
+        <w:t>里面改的。</w:t>
+      </w:r>
+      <w:r>
+        <w:rPr>
+          <w:rFonts w:hint="eastAsia"/>
+        </w:rPr>
+        <w:t xml:space="preserve"> </w:t>
+      </w:r>
+      <w:r>
+        <w:rPr>
+          <w:rFonts w:hint="eastAsia"/>
+        </w:rPr>
+        <w:t>而</w:t>
+      </w:r>
+      <w:r>
+        <w:rPr>
+          <w:rFonts w:hint="eastAsia"/>
+        </w:rPr>
+        <w:t>Tanks!!!ref</w:t>
+      </w:r>
+      <w:r>
+        <w:rPr>
+          <w:rFonts w:hint="eastAsia"/>
+        </w:rPr>
+        <w:t>却是在</w:t>
+      </w:r>
+      <w:r>
+        <w:rPr>
+          <w:rFonts w:hint="eastAsia"/>
+        </w:rPr>
+        <w:t>tankhealth</w:t>
+      </w:r>
+      <w:r>
+        <w:rPr>
+          <w:rFonts w:hint="eastAsia"/>
+        </w:rPr>
+        <w:t>里面改的。</w:t>
+      </w:r>
+    </w:p>
+    <w:p/>
+    <w:p>
+      <w:r>
+        <w:t>actually fillimage can be set to public as in Tanks!!! we can change it!!!</w:t>
+      </w:r>
+    </w:p>
+    <w:p/>
+    <w:p/>
+    <w:p>
+      <w:r>
+        <w:t>Attention: when importing completetank, we need to readd the joystick img.</w:t>
+      </w:r>
+    </w:p>
+    <w:p>
+      <w:r>
+        <w:t>tank layer:</w:t>
+      </w:r>
+    </w:p>
+    <w:p>
+      <w:r>
+        <w:t>completeTank</w:t>
+      </w:r>
+    </w:p>
+    <w:p>
+      <w:r>
+        <w:t xml:space="preserve">  specific tanke name(original tank)(has a Box Collider)</w:t>
+      </w:r>
+    </w:p>
+    <w:p>
+      <w:r>
+        <w:t xml:space="preserve">    TankRenderer</w:t>
+      </w:r>
+    </w:p>
+    <w:p>
+      <w:r>
+        <w:t xml:space="preserve">    Canvas</w:t>
+      </w:r>
+    </w:p>
+    <w:p>
+      <w:r>
+        <w:t xml:space="preserve">  </w:t>
+      </w:r>
+    </w:p>
+    <w:p/>
+    <w:p/>
+    <w:p>
+      <w:pPr>
+        <w:rPr>
+          <w:color w:val="FF0000"/>
+        </w:rPr>
+      </w:pPr>
+      <w:r>
+        <w:rPr>
+          <w:color w:val="FF0000"/>
+          <w:highlight w:val="yellow"/>
+        </w:rPr>
+        <w:t>TankLibrary</w:t>
+      </w:r>
+      <w:r>
+        <w:rPr>
+          <w:rFonts w:hint="eastAsia"/>
+          <w:color w:val="FF0000"/>
+          <w:highlight w:val="yellow"/>
+        </w:rPr>
+        <w:t>:</w:t>
+      </w:r>
+    </w:p>
+    <w:p>
+      <w:r>
+        <w:rPr>
+          <w:rFonts w:hint="eastAsia"/>
+        </w:rPr>
+        <w:t>使用</w:t>
+      </w:r>
+      <w:r>
+        <w:rPr>
+          <w:rFonts w:hint="eastAsia"/>
+        </w:rPr>
+        <w:t>FireRateMultiplier</w:t>
+      </w:r>
+    </w:p>
+    <w:p/>
+    <w:p/>
+    <w:p/>
+    <w:p>
+      <w:pPr>
+        <w:rPr>
+          <w:color w:val="FF0000"/>
+        </w:rPr>
+      </w:pPr>
+      <w:r>
+        <w:rPr>
+          <w:color w:val="FF0000"/>
+          <w:highlight w:val="yellow"/>
+        </w:rPr>
+        <w:t>Box</w:t>
+      </w:r>
+    </w:p>
+    <w:p>
+      <w:r>
+        <w:t>Layer:box</w:t>
+      </w:r>
+      <w:r>
+        <w:t>!!!</w:t>
+      </w:r>
+    </w:p>
+    <w:p>
+      <w:r>
+        <w:t>Collider 3,3,3</w:t>
+      </w:r>
+      <w:r>
+        <w:t>, is trigger</w:t>
+      </w:r>
+    </w:p>
+    <w:p>
+      <w:r>
+        <w:t>R</w:t>
+      </w:r>
+      <w:r>
+        <w:t>igidbody</w:t>
+      </w:r>
+      <w:r>
+        <w:t xml:space="preserve"> ,gravity -&gt; iskinematic</w:t>
+      </w:r>
+    </w:p>
+    <w:p>
+      <w:r>
         <w:lastRenderedPageBreak/>
-        <w:t>//</w:t>
-      </w:r>
-      <w:r>
-        <w:rPr>
-          <w:rFonts w:hint="eastAsia"/>
-        </w:rPr>
-        <w:t>注意，</w:t>
-      </w:r>
-      <w:r>
-        <w:rPr>
-          <w:rFonts w:hint="eastAsia"/>
-        </w:rPr>
-        <w:t>tanks!!!</w:t>
-      </w:r>
-      <w:r>
-        <w:rPr>
-          <w:rFonts w:hint="eastAsia"/>
-        </w:rPr>
-        <w:t>的</w:t>
-      </w:r>
-      <w:r>
-        <w:rPr>
-          <w:rFonts w:hint="eastAsia"/>
-        </w:rPr>
-        <w:t xml:space="preserve">set active </w:t>
-      </w:r>
-      <w:r>
-        <w:rPr>
-          <w:rFonts w:hint="eastAsia"/>
-        </w:rPr>
-        <w:t>不是在</w:t>
-      </w:r>
-      <w:r>
-        <w:rPr>
-          <w:rFonts w:hint="eastAsia"/>
-        </w:rPr>
-        <w:t>tankhealth</w:t>
-      </w:r>
-      <w:r>
-        <w:rPr>
-          <w:rFonts w:hint="eastAsia"/>
-        </w:rPr>
-        <w:t>里面改的，有可能是在</w:t>
-      </w:r>
-      <w:r>
-        <w:rPr>
-          <w:rFonts w:hint="eastAsia"/>
-        </w:rPr>
-        <w:t>manager</w:t>
-      </w:r>
-      <w:r>
-        <w:rPr>
-          <w:rFonts w:hint="eastAsia"/>
-        </w:rPr>
-        <w:t>里面改的。</w:t>
+        <w:t>GameObject dropPod = (GameObject)Instantiate(cratePrefab, m_DropTargetPosition+new Vector3(0,1.5f,0), Quaternion.identity);</w:t>
+      </w:r>
+      <w:r>
+        <w:t>, we use that to instantiate a box above the ground.</w:t>
+      </w:r>
+    </w:p>
+    <w:p/>
+    <w:p>
+      <w:pPr>
+        <w:rPr>
+          <w:color w:val="FF0000"/>
+        </w:rPr>
+      </w:pPr>
+      <w:r>
+        <w:rPr>
+          <w:color w:val="FF0000"/>
+          <w:highlight w:val="yellow"/>
+        </w:rPr>
+        <w:t>NetworkHehaviour</w:t>
+      </w:r>
+    </w:p>
+    <w:p>
+      <w:r>
+        <w:t>ManagerHolder</w:t>
+      </w:r>
+      <w:r>
+        <w:rPr>
+          <w:rFonts w:hint="eastAsia"/>
+        </w:rPr>
+        <w:t>总是自己</w:t>
+      </w:r>
+      <w:r>
+        <w:rPr>
+          <w:rFonts w:hint="eastAsia"/>
+        </w:rPr>
+        <w:t xml:space="preserve">deactive, </w:t>
+      </w:r>
+      <w:r>
+        <w:rPr>
+          <w:rFonts w:hint="eastAsia"/>
+        </w:rPr>
+        <w:t>可能是跟</w:t>
+      </w:r>
+      <w:r>
+        <w:t xml:space="preserve">boxspawnmanager </w:t>
+      </w:r>
+      <w:r>
+        <w:rPr>
+          <w:rFonts w:hint="eastAsia"/>
+        </w:rPr>
+        <w:t>里面的</w:t>
+      </w:r>
+      <w:r>
+        <w:rPr>
+          <w:rFonts w:hint="eastAsia"/>
+        </w:rPr>
+        <w:t xml:space="preserve">networkbehaviour </w:t>
+      </w:r>
+      <w:r>
+        <w:rPr>
+          <w:rFonts w:hint="eastAsia"/>
+        </w:rPr>
+        <w:t>有关</w:t>
+      </w:r>
+      <w:r>
+        <w:rPr>
+          <w:rFonts w:hint="eastAsia"/>
+        </w:rPr>
+        <w:t>.</w:t>
+      </w:r>
+    </w:p>
+    <w:p/>
+    <w:p/>
+    <w:p>
+      <w:r>
+        <w:t>TODO:implement spawn manager.!~</w:t>
+      </w:r>
+    </w:p>
+    <w:p>
+      <w:r>
+        <w:rPr>
+          <w:rFonts w:hint="eastAsia"/>
+        </w:rPr>
+        <w:t>explosion</w:t>
+      </w:r>
+      <w:r>
+        <w:rPr>
+          <w:rFonts w:hint="eastAsia"/>
+        </w:rPr>
+        <w:t>又是一个大类。。。</w:t>
+      </w:r>
+    </w:p>
+    <w:p/>
+    <w:p>
+      <w:r>
+        <w:rPr>
+          <w:rFonts w:hint="eastAsia"/>
+        </w:rPr>
+        <w:t>记得删掉</w:t>
+      </w:r>
+      <w:r>
+        <w:rPr>
+          <w:rFonts w:hint="eastAsia"/>
+        </w:rPr>
+        <w:t>tank track particles</w:t>
+      </w:r>
+      <w:r>
+        <w:rPr>
+          <w:rFonts w:hint="eastAsia"/>
+        </w:rPr>
+        <w:t>。</w:t>
       </w:r>
       <w:r>
         <w:rPr>
@@ -1479,271 +1839,71 @@
         <w:rPr>
           <w:rFonts w:hint="eastAsia"/>
         </w:rPr>
-        <w:t>而</w:t>
-      </w:r>
-      <w:r>
-        <w:rPr>
-          <w:rFonts w:hint="eastAsia"/>
-        </w:rPr>
-        <w:t>Tanks!!!ref</w:t>
-      </w:r>
-      <w:r>
-        <w:rPr>
-          <w:rFonts w:hint="eastAsia"/>
-        </w:rPr>
-        <w:t>却是在</w:t>
-      </w:r>
-      <w:r>
-        <w:rPr>
-          <w:rFonts w:hint="eastAsia"/>
-        </w:rPr>
-        <w:t>tankhealth</w:t>
-      </w:r>
-      <w:r>
-        <w:rPr>
-          <w:rFonts w:hint="eastAsia"/>
-        </w:rPr>
-        <w:t>里面改的。</w:t>
-      </w:r>
-    </w:p>
-    <w:p/>
-    <w:p>
-      <w:r>
-        <w:t>actually fillimage can be set to public as in Tanks!!! we can change it!!!</w:t>
-      </w:r>
-    </w:p>
-    <w:p/>
-    <w:p/>
-    <w:p>
-      <w:r>
-        <w:t>Attention: when importing completetank, we need to readd the joystick img.</w:t>
-      </w:r>
-    </w:p>
-    <w:p>
-      <w:r>
-        <w:t>tank layer:</w:t>
-      </w:r>
-    </w:p>
-    <w:p>
-      <w:r>
-        <w:t>completeTank</w:t>
-      </w:r>
-    </w:p>
-    <w:p>
-      <w:r>
-        <w:t xml:space="preserve">  specific tanke name(original tank)(has a Box Collider)</w:t>
-      </w:r>
-    </w:p>
-    <w:p>
-      <w:r>
-        <w:t xml:space="preserve">    TankRenderer</w:t>
-      </w:r>
-    </w:p>
-    <w:p>
-      <w:r>
-        <w:t xml:space="preserve">    Canvas</w:t>
-      </w:r>
-    </w:p>
-    <w:p>
-      <w:r>
-        <w:t xml:space="preserve">  </w:t>
-      </w:r>
-    </w:p>
-    <w:p/>
-    <w:p/>
-    <w:p>
-      <w:pPr>
-        <w:rPr>
-          <w:color w:val="FF0000"/>
-        </w:rPr>
-      </w:pPr>
-      <w:r>
-        <w:rPr>
-          <w:color w:val="FF0000"/>
-          <w:highlight w:val="yellow"/>
-        </w:rPr>
-        <w:t>TankLibrary</w:t>
-      </w:r>
-      <w:r>
-        <w:rPr>
-          <w:rFonts w:hint="eastAsia"/>
-          <w:color w:val="FF0000"/>
-          <w:highlight w:val="yellow"/>
-        </w:rPr>
-        <w:t>:</w:t>
-      </w:r>
-    </w:p>
-    <w:p>
-      <w:r>
-        <w:rPr>
-          <w:rFonts w:hint="eastAsia"/>
-        </w:rPr>
-        <w:t>使用</w:t>
-      </w:r>
-      <w:r>
-        <w:rPr>
-          <w:rFonts w:hint="eastAsia"/>
-        </w:rPr>
-        <w:t>FireRateMultiplier</w:t>
-      </w:r>
-    </w:p>
-    <w:p/>
-    <w:p/>
-    <w:p/>
-    <w:p>
-      <w:pPr>
-        <w:rPr>
-          <w:color w:val="FF0000"/>
-        </w:rPr>
-      </w:pPr>
-      <w:r>
-        <w:rPr>
-          <w:color w:val="FF0000"/>
-          <w:highlight w:val="yellow"/>
-        </w:rPr>
-        <w:t>Box</w:t>
-      </w:r>
-    </w:p>
-    <w:p>
-      <w:r>
-        <w:t>Layer:box</w:t>
-      </w:r>
-      <w:r>
-        <w:t>!!!</w:t>
-      </w:r>
-    </w:p>
-    <w:p>
-      <w:r>
-        <w:t>Collider 3,3,3</w:t>
-      </w:r>
-      <w:r>
-        <w:t>, is trigger</w:t>
-      </w:r>
-    </w:p>
-    <w:p>
-      <w:r>
-        <w:t>R</w:t>
-      </w:r>
-      <w:r>
-        <w:t>igidbody</w:t>
-      </w:r>
-      <w:r>
-        <w:t xml:space="preserve"> ,gravity -&gt; iskinematic</w:t>
-      </w:r>
-    </w:p>
-    <w:p>
-      <w:r>
-        <w:t>GameObject dropPod = (GameObject)Instantiate(cratePrefab, m_DropTargetPosition+new Vector3(0,1.5f,0), Quaternion.identity);</w:t>
-      </w:r>
-      <w:r>
-        <w:t>, we use that to instantiate a box above the ground.</w:t>
-      </w:r>
-    </w:p>
-    <w:p/>
-    <w:p>
-      <w:pPr>
-        <w:rPr>
-          <w:color w:val="FF0000"/>
-        </w:rPr>
-      </w:pPr>
-      <w:r>
-        <w:rPr>
-          <w:color w:val="FF0000"/>
-          <w:highlight w:val="yellow"/>
-        </w:rPr>
-        <w:t>NetworkHehaviour</w:t>
-      </w:r>
-    </w:p>
-    <w:p>
-      <w:r>
-        <w:t>ManagerHolder</w:t>
-      </w:r>
-      <w:r>
-        <w:rPr>
-          <w:rFonts w:hint="eastAsia"/>
-        </w:rPr>
-        <w:t>总是自己</w:t>
-      </w:r>
-      <w:r>
-        <w:rPr>
-          <w:rFonts w:hint="eastAsia"/>
-        </w:rPr>
-        <w:t xml:space="preserve">deactive, </w:t>
-      </w:r>
-      <w:r>
-        <w:rPr>
-          <w:rFonts w:hint="eastAsia"/>
-        </w:rPr>
-        <w:t>可能是跟</w:t>
-      </w:r>
-      <w:r>
-        <w:t xml:space="preserve">boxspawnmanager </w:t>
-      </w:r>
-      <w:r>
-        <w:rPr>
-          <w:rFonts w:hint="eastAsia"/>
-        </w:rPr>
-        <w:t>里面的</w:t>
-      </w:r>
-      <w:r>
-        <w:rPr>
-          <w:rFonts w:hint="eastAsia"/>
-        </w:rPr>
-        <w:t xml:space="preserve">networkbehaviour </w:t>
-      </w:r>
-      <w:r>
-        <w:rPr>
-          <w:rFonts w:hint="eastAsia"/>
-        </w:rPr>
-        <w:t>有关</w:t>
-      </w:r>
-      <w:r>
-        <w:rPr>
-          <w:rFonts w:hint="eastAsia"/>
-        </w:rPr>
-        <w:t>.</w:t>
-      </w:r>
-    </w:p>
-    <w:p/>
-    <w:p/>
-    <w:p>
-      <w:r>
-        <w:t>TODO:implement spawn manager.!~</w:t>
-      </w:r>
-    </w:p>
-    <w:p>
-      <w:r>
-        <w:rPr>
-          <w:rFonts w:hint="eastAsia"/>
-        </w:rPr>
-        <w:t>explosion</w:t>
-      </w:r>
-      <w:r>
-        <w:rPr>
-          <w:rFonts w:hint="eastAsia"/>
-        </w:rPr>
-        <w:t>又是一个大类。。。</w:t>
-      </w:r>
-    </w:p>
-    <w:p/>
-    <w:p>
-      <w:r>
-        <w:rPr>
-          <w:rFonts w:hint="eastAsia"/>
-        </w:rPr>
-        <w:t>记得删掉</w:t>
-      </w:r>
-      <w:r>
-        <w:rPr>
-          <w:rFonts w:hint="eastAsia"/>
-        </w:rPr>
-        <w:t>tank track particles</w:t>
-      </w:r>
-      <w:r>
-        <w:rPr>
-          <w:rFonts w:hint="eastAsia"/>
-        </w:rPr>
-        <w:t>。</w:t>
+        <w:t>主要在</w:t>
+      </w:r>
+      <w:r>
+        <w:rPr>
+          <w:rFonts w:hint="eastAsia"/>
+        </w:rPr>
+        <w:t xml:space="preserve">tankdisplay </w:t>
+      </w:r>
+      <w:r>
+        <w:rPr>
+          <w:rFonts w:hint="eastAsia"/>
+        </w:rPr>
+        <w:t>里面。</w:t>
+      </w:r>
+    </w:p>
+    <w:p/>
+    <w:p/>
+    <w:p/>
+    <w:p/>
+    <w:p/>
+    <w:p/>
+    <w:p/>
+    <w:p/>
+    <w:p/>
+    <w:p/>
+    <w:p>
+      <w:r>
+        <w:rPr>
+          <w:rFonts w:hint="eastAsia"/>
+        </w:rPr>
+        <w:t>道具和</w:t>
+      </w:r>
+      <w:r>
+        <w:rPr>
+          <w:rFonts w:hint="eastAsia"/>
+        </w:rPr>
+        <w:t>shell</w:t>
+      </w:r>
+      <w:r>
+        <w:rPr>
+          <w:rFonts w:hint="eastAsia"/>
+        </w:rPr>
+        <w:t>说明可以添加视频。</w:t>
+      </w:r>
+    </w:p>
+    <w:p/>
+    <w:p>
+      <w:r>
+        <w:t>isServer -- TankHealth</w:t>
+      </w:r>
+    </w:p>
+    <w:p/>
+    <w:p/>
+    <w:p>
+      <w:r>
+        <w:rPr>
+          <w:rFonts w:hint="eastAsia"/>
+        </w:rPr>
+        <w:t>!!!!</w:t>
+      </w:r>
+      <w:r>
+        <w:rPr>
+          <w:rFonts w:hint="eastAsia"/>
+        </w:rPr>
+        <w:t>所有坦克出生的时候</w:t>
       </w:r>
       <w:r>
         <w:rPr>
@@ -1755,82 +1915,6 @@
         <w:rPr>
           <w:rFonts w:hint="eastAsia"/>
         </w:rPr>
-        <w:t>主要在</w:t>
-      </w:r>
-      <w:r>
-        <w:rPr>
-          <w:rFonts w:hint="eastAsia"/>
-        </w:rPr>
-        <w:t xml:space="preserve">tankdisplay </w:t>
-      </w:r>
-      <w:r>
-        <w:rPr>
-          <w:rFonts w:hint="eastAsia"/>
-        </w:rPr>
-        <w:t>里面。</w:t>
-      </w:r>
-    </w:p>
-    <w:p/>
-    <w:p/>
-    <w:p/>
-    <w:p/>
-    <w:p/>
-    <w:p/>
-    <w:p/>
-    <w:p/>
-    <w:p/>
-    <w:p/>
-    <w:p>
-      <w:r>
-        <w:rPr>
-          <w:rFonts w:hint="eastAsia"/>
-        </w:rPr>
-        <w:t>道具和</w:t>
-      </w:r>
-      <w:r>
-        <w:rPr>
-          <w:rFonts w:hint="eastAsia"/>
-        </w:rPr>
-        <w:t>shell</w:t>
-      </w:r>
-      <w:r>
-        <w:rPr>
-          <w:rFonts w:hint="eastAsia"/>
-        </w:rPr>
-        <w:t>说明可以添加视频。</w:t>
-      </w:r>
-    </w:p>
-    <w:p/>
-    <w:p>
-      <w:r>
-        <w:t>isServer -- TankHealth</w:t>
-      </w:r>
-    </w:p>
-    <w:p/>
-    <w:p/>
-    <w:p>
-      <w:r>
-        <w:rPr>
-          <w:rFonts w:hint="eastAsia"/>
-        </w:rPr>
-        <w:t>!!!!</w:t>
-      </w:r>
-      <w:r>
-        <w:rPr>
-          <w:rFonts w:hint="eastAsia"/>
-        </w:rPr>
-        <w:t>所有坦克出生的时候</w:t>
-      </w:r>
-      <w:r>
-        <w:rPr>
-          <w:rFonts w:hint="eastAsia"/>
-        </w:rPr>
-        <w:t xml:space="preserve"> </w:t>
-      </w:r>
-      <w:r>
-        <w:rPr>
-          <w:rFonts w:hint="eastAsia"/>
-        </w:rPr>
         <w:t>蓝轴</w:t>
       </w:r>
       <w:r>
@@ -1864,6 +1948,7 @@
         <w:rPr>
           <w:rFonts w:hint="eastAsia"/>
         </w:rPr>
+        <w:lastRenderedPageBreak/>
         <w:t>子弹穿墙是个很严重的问题啊。。。。。必须把墙弄得厚一点！！！！！！！！！！！！！！！！！！！</w:t>
       </w:r>
     </w:p>
@@ -2367,6 +2452,7 @@
         <w:rPr>
           <w:rFonts w:hint="eastAsia"/>
         </w:rPr>
+        <w:lastRenderedPageBreak/>
         <w:t xml:space="preserve">OnTriggerEnter, </w:t>
       </w:r>
       <w:r>
@@ -2524,7 +2610,6 @@
           <w:color w:val="FF0000"/>
           <w:highlight w:val="yellow"/>
         </w:rPr>
-        <w:lastRenderedPageBreak/>
         <w:t>GAMEMANAGER!!!</w:t>
       </w:r>
       <w:r>
@@ -2629,11 +2714,6 @@
       </w:r>
     </w:p>
     <w:p>
-      <w:pPr>
-        <w:rPr>
-          <w:rFonts w:hint="eastAsia"/>
-        </w:rPr>
-      </w:pPr>
       <w:r>
         <w:rPr>
           <w:rFonts w:hint="eastAsia"/>
@@ -2646,8 +2726,6 @@
         </w:rPr>
         <w:t>,setKey!</w:t>
       </w:r>
-      <w:bookmarkStart w:id="0" w:name="_GoBack"/>
-      <w:bookmarkEnd w:id="0"/>
     </w:p>
     <w:p/>
     <w:p/>
@@ -2764,6 +2842,7 @@
         <w:rPr>
           <w:rFonts w:hint="eastAsia"/>
         </w:rPr>
+        <w:lastRenderedPageBreak/>
         <w:t>无空行：</w:t>
       </w:r>
     </w:p>
@@ -3881,7 +3960,7 @@
 </file>
 
 <file path=customXml/itemProps1.xml><?xml version="1.0" encoding="utf-8"?>
-<ds:datastoreItem xmlns:ds="http://schemas.openxmlformats.org/officeDocument/2006/customXml" ds:itemID="{4EED35B3-76F8-4931-92F5-19253831E558}">
+<ds:datastoreItem xmlns:ds="http://schemas.openxmlformats.org/officeDocument/2006/customXml" ds:itemID="{E4F35BAD-8119-4747-815C-C250971C350B}">
   <ds:schemaRefs>
     <ds:schemaRef ds:uri="http://schemas.openxmlformats.org/officeDocument/2006/bibliography"/>
   </ds:schemaRefs>

</xml_diff>

<commit_message>
bug fixed, self explosion added
</commit_message>
<xml_diff>
--- a/tochange.docx
+++ b/tochange.docx
@@ -44,23 +44,56 @@
         <w:rPr>
           <w:color w:val="FF0000"/>
         </w:rPr>
-        <w:t>Flamethrower</w:t>
-      </w:r>
-      <w:r>
-        <w:rPr>
-          <w:rFonts w:hint="eastAsia"/>
-          <w:color w:val="FF0000"/>
-        </w:rPr>
-        <w:t>在前进的时候喷火只能烧自己</w:t>
-      </w:r>
-      <w:r>
-        <w:rPr>
-          <w:color w:val="FF0000"/>
-        </w:rPr>
-        <w:t>…</w:t>
+        <w:t>Camera,</w:t>
+      </w:r>
+      <w:r>
+        <w:rPr>
+          <w:rFonts w:hint="eastAsia"/>
+          <w:color w:val="FF0000"/>
+        </w:rPr>
+        <w:t>然后关卡设计</w:t>
+      </w:r>
+      <w:r>
+        <w:rPr>
+          <w:rFonts w:hint="eastAsia"/>
+          <w:color w:val="FF0000"/>
+        </w:rPr>
+        <w:t>. &amp;&amp; UI</w:t>
+      </w:r>
+      <w:r>
+        <w:rPr>
+          <w:color w:val="FF0000"/>
+        </w:rPr>
+        <w:t>.</w:t>
       </w:r>
       <w:bookmarkStart w:id="0" w:name="_GoBack"/>
       <w:bookmarkEnd w:id="0"/>
+    </w:p>
+    <w:p>
+      <w:pPr>
+        <w:rPr>
+          <w:color w:val="FF0000"/>
+        </w:rPr>
+      </w:pPr>
+      <w:r>
+        <w:rPr>
+          <w:color w:val="FF0000"/>
+        </w:rPr>
+        <w:t>Flamethrower</w:t>
+      </w:r>
+      <w:r>
+        <w:rPr>
+          <w:rFonts w:hint="eastAsia"/>
+          <w:color w:val="FF0000"/>
+        </w:rPr>
+        <w:t>在前进的时候喷火只能烧自己</w:t>
+      </w:r>
+      <w:r>
+        <w:rPr>
+          <w:color w:val="FF0000"/>
+        </w:rPr>
+        <w:t>…</w:t>
+      </w:r>
     </w:p>
     <w:p>
       <w:pPr>
@@ -994,7 +1027,6 @@
         <w:rPr>
           <w:color w:val="FF0000"/>
         </w:rPr>
-        <w:lastRenderedPageBreak/>
         <w:t>EVENT:</w:t>
       </w:r>
     </w:p>
@@ -1623,7 +1655,6 @@
     <w:p/>
     <w:p>
       <w:r>
-        <w:lastRenderedPageBreak/>
         <w:t>particle system is used in shellhandlers.</w:t>
       </w:r>
     </w:p>
@@ -1923,7 +1954,6 @@
           <w:color w:val="FF0000"/>
           <w:highlight w:val="yellow"/>
         </w:rPr>
-        <w:lastRenderedPageBreak/>
         <w:t>Box</w:t>
       </w:r>
     </w:p>
@@ -2603,7 +2633,6 @@
     <w:p/>
     <w:p>
       <w:r>
-        <w:lastRenderedPageBreak/>
         <w:t xml:space="preserve">OnCollisionEnter </w:t>
       </w:r>
       <w:r>
@@ -2977,7 +3006,6 @@
         <w:rPr>
           <w:rFonts w:hint="eastAsia"/>
         </w:rPr>
-        <w:lastRenderedPageBreak/>
         <w:t>代码量：</w:t>
       </w:r>
     </w:p>
@@ -4198,7 +4226,7 @@
 </file>
 
 <file path=customXml/itemProps1.xml><?xml version="1.0" encoding="utf-8"?>
-<ds:datastoreItem xmlns:ds="http://schemas.openxmlformats.org/officeDocument/2006/customXml" ds:itemID="{7C8CBCA5-1C5F-4503-ADA0-57FB1F90754B}">
+<ds:datastoreItem xmlns:ds="http://schemas.openxmlformats.org/officeDocument/2006/customXml" ds:itemID="{CA262299-4C8B-4CA7-AC52-5929B48BBF68}">
   <ds:schemaRefs>
     <ds:schemaRef ds:uri="http://schemas.openxmlformats.org/officeDocument/2006/bibliography"/>
   </ds:schemaRefs>

</xml_diff>